<commit_message>
Spelling and grammer corrections.
</commit_message>
<xml_diff>
--- a/Software Design Document.docx
+++ b/Software Design Document.docx
@@ -28,7 +28,15 @@
         <w:spacing w:after="0"/>
       </w:pPr>
       <w:r>
-        <w:t>Max Woollons s5349356</w:t>
+        <w:t xml:space="preserve">Max </w:t>
+      </w:r>
+      <w:proofErr w:type="spellStart"/>
+      <w:r>
+        <w:t>Woollons</w:t>
+      </w:r>
+      <w:proofErr w:type="spellEnd"/>
+      <w:r>
+        <w:t xml:space="preserve"> s5349356</w:t>
       </w:r>
     </w:p>
     <w:p>
@@ -40,7 +48,15 @@
         <w:spacing w:after="0"/>
       </w:pPr>
       <w:r>
-        <w:t>Kail Terepai s5307474</w:t>
+        <w:t xml:space="preserve">Kail </w:t>
+      </w:r>
+      <w:proofErr w:type="spellStart"/>
+      <w:r>
+        <w:t>Terepai</w:t>
+      </w:r>
+      <w:proofErr w:type="spellEnd"/>
+      <w:r>
+        <w:t xml:space="preserve"> s5307474</w:t>
       </w:r>
     </w:p>
     <w:p>
@@ -663,7 +679,15 @@
         <w:ind w:left="720"/>
       </w:pPr>
       <w:r>
-        <w:t>A visualisation tool needs to be developed to best communicate data from the Victoria State Accident Dataset provided by Vicroads (Australia). This data contains information from</w:t>
+        <w:t xml:space="preserve">A visualisation tool needs to be developed to best communicate data from the Victoria State Accident Dataset provided by </w:t>
+      </w:r>
+      <w:proofErr w:type="spellStart"/>
+      <w:r>
+        <w:t>Vicroads</w:t>
+      </w:r>
+      <w:proofErr w:type="spellEnd"/>
+      <w:r>
+        <w:t xml:space="preserve"> (Australia). This data contains information from</w:t>
       </w:r>
       <w:r>
         <w:rPr>
@@ -700,7 +724,15 @@
         <w:ind w:left="716"/>
       </w:pPr>
       <w:r>
-        <w:t xml:space="preserve">The system itself will be built using Python and utilise Python libraries: pandas, matplotlib, seaborn, and tkinter. The application will read a dataset, and then show various visualisation options to a user using a GUI.  Relevant data selection options will be displayed from which the user will then be able to make their selection from which the relevant data will be visualised for user interpretation. </w:t>
+        <w:t xml:space="preserve">The system itself will be built using Python and utilise Python libraries: pandas, matplotlib, seaborn, and </w:t>
+      </w:r>
+      <w:proofErr w:type="spellStart"/>
+      <w:r>
+        <w:t>tkinter</w:t>
+      </w:r>
+      <w:proofErr w:type="spellEnd"/>
+      <w:r>
+        <w:t xml:space="preserve">. The application will read a dataset, and then show various visualisation options to a user using a GUI.  Relevant data selection options will be displayed from which the user will then be able to make their selection from which the relevant data will be visualised for user interpretation. </w:t>
       </w:r>
     </w:p>
     <w:p>
@@ -747,7 +779,13 @@
         <w:jc w:val="both"/>
       </w:pPr>
       <w:r>
-        <w:t>For a user-selected period, retrieve all accidents caused by an accident type that contains a keyword (user entered), e.g. collision, pedestrian.</w:t>
+        <w:t xml:space="preserve">For a user-selected period, retrieve all accidents caused by an accident type that contains a keyword (user entered), </w:t>
+      </w:r>
+      <w:r>
+        <w:t>e.g.,</w:t>
+      </w:r>
+      <w:r>
+        <w:t xml:space="preserve"> collision, pedestrian.</w:t>
       </w:r>
     </w:p>
     <w:p>
@@ -760,7 +798,19 @@
         <w:jc w:val="both"/>
       </w:pPr>
       <w:r>
-        <w:t>Allow the user to analyze the impact of alcohol in accidents – ie: trends over time, accident types involving alcohol, etc.</w:t>
+        <w:t xml:space="preserve">Allow the user to </w:t>
+      </w:r>
+      <w:r>
+        <w:t>analyse</w:t>
+      </w:r>
+      <w:r>
+        <w:t xml:space="preserve"> the impact of alcohol in accidents – </w:t>
+      </w:r>
+      <w:r>
+        <w:t>i.e.,</w:t>
+      </w:r>
+      <w:r>
+        <w:t xml:space="preserve"> trends over time, accident types involving alcohol, etc.</w:t>
       </w:r>
     </w:p>
     <w:p>
@@ -803,7 +853,10 @@
         <w:ind w:left="857"/>
       </w:pPr>
       <w:r>
-        <w:t xml:space="preserve">This tool will allow for the effective interpretation and filtering of relevant data from the Victoria State Accident Dataset. This dataset is large, not very end-user friendly and does not effectively show relevant data that could be useful for the user. Potential benefits for end-users include </w:t>
+        <w:t>This tool will allow for the effective interpretation and filtering of relevant data from the Victoria State Accident Dataset. This dataset is large, not very end-user friendly and does not effectively show relevant data that could be useful for the user. Potential benefits for end-users include</w:t>
+      </w:r>
+      <w:r>
+        <w:t>:</w:t>
       </w:r>
     </w:p>
     <w:p>
@@ -1043,6 +1096,9 @@
       <w:r>
         <w:t>R1.1 The program shall filter data from the CSV document including</w:t>
       </w:r>
+      <w:r>
+        <w:t>:</w:t>
+      </w:r>
     </w:p>
     <w:p>
       <w:pPr>
@@ -1196,7 +1252,13 @@
     </w:p>
     <w:p>
       <w:r>
-        <w:t xml:space="preserve">Table 1 was created to show all of the use cases for the Victoria Accident Data Project. The table shows the use cases, users and description of the use case. </w:t>
+        <w:t xml:space="preserve">Table 1 was created to show </w:t>
+      </w:r>
+      <w:r>
+        <w:t>all</w:t>
+      </w:r>
+      <w:r>
+        <w:t xml:space="preserve"> the use cases for the Victoria Accident Data Project. The table shows the use cases, users and description of the use case. </w:t>
       </w:r>
     </w:p>
     <w:tbl>
@@ -1692,7 +1754,19 @@
     <w:p/>
     <w:p>
       <w:r>
-        <w:t>Figure 1 shows the use case diagram for use case one &amp; two. Although both use cases operate similarly they produce different data for users interpretation.</w:t>
+        <w:t xml:space="preserve">Figure 1 shows the use case diagram for use case one &amp; two. Although both use cases operate </w:t>
+      </w:r>
+      <w:r>
+        <w:t>similarly,</w:t>
+      </w:r>
+      <w:r>
+        <w:t xml:space="preserve"> they produce different data for </w:t>
+      </w:r>
+      <w:r>
+        <w:t>users’</w:t>
+      </w:r>
+      <w:r>
+        <w:t xml:space="preserve"> interpretation.</w:t>
       </w:r>
     </w:p>
     <w:p>
@@ -1704,7 +1778,10 @@
         <w:spacing w:after="0"/>
       </w:pPr>
       <w:r>
-        <w:t>View visualisation relating to crashes over a user-specified period of time</w:t>
+        <w:t xml:space="preserve">View visualisation relating to crashes over a user-specified period of </w:t>
+      </w:r>
+      <w:r>
+        <w:t>time.</w:t>
       </w:r>
     </w:p>
     <w:p>
@@ -2109,7 +2186,7 @@
           <w:noProof/>
         </w:rPr>
         <mc:AlternateContent>
-          <mc:Choice Requires="wpg">
+          <mc:Choice Requires="wps">
             <w:drawing>
               <wp:anchor distT="114300" distB="114300" distL="114300" distR="114300" simplePos="0" relativeHeight="251661312" behindDoc="0" locked="0" layoutInCell="1" hidden="0" allowOverlap="1" wp14:anchorId="27B7CE06" wp14:editId="51678E27">
                 <wp:simplePos x="0" y="0"/>
@@ -2166,47 +2243,31 @@
               </wp:anchor>
             </w:drawing>
           </mc:Choice>
-          <mc:Fallback xmlns:dgm="http://schemas.openxmlformats.org/drawingml/2006/diagram" xmlns:lc="http://schemas.openxmlformats.org/drawingml/2006/lockedCanvas" xmlns:c="http://schemas.openxmlformats.org/drawingml/2006/chart" xmlns:pic="http://schemas.openxmlformats.org/drawingml/2006/picture" xmlns:a="http://schemas.openxmlformats.org/drawingml/2006/main" xmlns:sl="http://schemas.openxmlformats.org/schemaLibrary/2006/main">
-            <w:drawing>
-              <wp:anchor allowOverlap="1" behindDoc="0" distB="114300" distT="114300" distL="114300" distR="114300" hidden="0" layoutInCell="1" locked="0" relativeHeight="0" simplePos="0">
-                <wp:simplePos x="0" y="0"/>
-                <wp:positionH relativeFrom="column">
-                  <wp:posOffset>3333750</wp:posOffset>
-                </wp:positionH>
-                <wp:positionV relativeFrom="paragraph">
-                  <wp:posOffset>170532</wp:posOffset>
-                </wp:positionV>
-                <wp:extent cx="2281238" cy="421651"/>
-                <wp:effectExtent b="0" l="0" r="0" t="0"/>
-                <wp:wrapNone/>
-                <wp:docPr id="3" name="image15.png"/>
-                <a:graphic>
-                  <a:graphicData uri="http://schemas.openxmlformats.org/drawingml/2006/picture">
-                    <pic:pic>
-                      <pic:nvPicPr>
-                        <pic:cNvPr id="0" name="image15.png"/>
-                        <pic:cNvPicPr preferRelativeResize="0"/>
-                      </pic:nvPicPr>
-                      <pic:blipFill>
-                        <a:blip r:embed="rId9"/>
-                        <a:srcRect/>
-                        <a:stretch>
-                          <a:fillRect/>
-                        </a:stretch>
-                      </pic:blipFill>
-                      <pic:spPr>
-                        <a:xfrm>
-                          <a:off x="0" y="0"/>
-                          <a:ext cx="2281238" cy="421651"/>
-                        </a:xfrm>
-                        <a:prstGeom prst="rect"/>
-                        <a:ln/>
-                      </pic:spPr>
-                    </pic:pic>
-                  </a:graphicData>
-                </a:graphic>
-              </wp:anchor>
-            </w:drawing>
+          <mc:Fallback>
+            <w:pict>
+              <v:shapetype w14:anchorId="27B7CE06" id="_x0000_t202" coordsize="21600,21600" o:spt="202" path="m,l,21600r21600,l21600,xe">
+                <v:stroke joinstyle="miter"/>
+                <v:path gradientshapeok="t" o:connecttype="rect"/>
+              </v:shapetype>
+              <v:shape id="Text Box 3" o:spid="_x0000_s1026" type="#_x0000_t202" style="position:absolute;margin-left:262.5pt;margin-top:13.45pt;width:179.65pt;height:33.2pt;z-index:251661312;visibility:visible;mso-wrap-style:square;mso-wrap-distance-left:9pt;mso-wrap-distance-top:9pt;mso-wrap-distance-right:9pt;mso-wrap-distance-bottom:9pt;mso-position-horizontal:absolute;mso-position-horizontal-relative:text;mso-position-vertical:absolute;mso-position-vertical-relative:text;v-text-anchor:top" o:gfxdata="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" filled="f" stroked="f">
+                <v:textbox style="mso-fit-shape-to-text:t" inset="2.53958mm,2.53958mm,2.53958mm,2.53958mm">
+                  <w:txbxContent>
+                    <w:p>
+                      <w:pPr>
+                        <w:spacing w:after="0" w:line="240" w:lineRule="auto"/>
+                        <w:textDirection w:val="btLr"/>
+                      </w:pPr>
+                      <w:r>
+                        <w:rPr>
+                          <w:color w:val="000000"/>
+                        </w:rPr>
+                        <w:t>Figure 3 - Use Case 4 diagram</w:t>
+                      </w:r>
+                    </w:p>
+                  </w:txbxContent>
+                </v:textbox>
+              </v:shape>
+            </w:pict>
           </mc:Fallback>
         </mc:AlternateContent>
       </w:r>
@@ -2260,7 +2321,7 @@
                     <pic:cNvPicPr preferRelativeResize="0"/>
                   </pic:nvPicPr>
                   <pic:blipFill>
-                    <a:blip r:embed="rId10"/>
+                    <a:blip r:embed="rId8"/>
                     <a:srcRect/>
                     <a:stretch>
                       <a:fillRect/>
@@ -2340,8 +2401,6 @@
         <w:spacing w:after="0" w:line="240" w:lineRule="auto"/>
       </w:pPr>
     </w:p>
-    <w:bookmarkStart w:id="8" w:name="_r7b27tjev6tm" w:colFirst="0" w:colLast="0"/>
-    <w:bookmarkEnd w:id="8"/>
     <w:p>
       <w:pPr>
         <w:pStyle w:val="Heading1"/>
@@ -2352,12 +2411,14 @@
           <w:cols w:space="720"/>
         </w:sectPr>
       </w:pPr>
+      <w:bookmarkStart w:id="8" w:name="_r7b27tjev6tm" w:colFirst="0" w:colLast="0"/>
+      <w:bookmarkEnd w:id="8"/>
       <w:r>
         <w:rPr>
           <w:noProof/>
         </w:rPr>
         <mc:AlternateContent>
-          <mc:Choice Requires="wpg">
+          <mc:Choice Requires="wps">
             <w:drawing>
               <wp:anchor distT="114300" distB="114300" distL="114300" distR="114300" simplePos="0" relativeHeight="251663360" behindDoc="0" locked="0" layoutInCell="1" hidden="0" allowOverlap="1" wp14:anchorId="62392C68" wp14:editId="46697609">
                 <wp:simplePos x="0" y="0"/>
@@ -2415,47 +2476,28 @@
               </wp:anchor>
             </w:drawing>
           </mc:Choice>
-          <mc:Fallback xmlns:dgm="http://schemas.openxmlformats.org/drawingml/2006/diagram" xmlns:lc="http://schemas.openxmlformats.org/drawingml/2006/lockedCanvas" xmlns:c="http://schemas.openxmlformats.org/drawingml/2006/chart" xmlns:pic="http://schemas.openxmlformats.org/drawingml/2006/picture" xmlns:a="http://schemas.openxmlformats.org/drawingml/2006/main" xmlns:sl="http://schemas.openxmlformats.org/schemaLibrary/2006/main">
-            <w:drawing>
-              <wp:anchor allowOverlap="1" behindDoc="0" distB="114300" distT="114300" distL="114300" distR="114300" hidden="0" layoutInCell="1" locked="0" relativeHeight="0" simplePos="0">
-                <wp:simplePos x="0" y="0"/>
-                <wp:positionH relativeFrom="column">
-                  <wp:posOffset>-133349</wp:posOffset>
-                </wp:positionH>
-                <wp:positionV relativeFrom="paragraph">
-                  <wp:posOffset>2068650</wp:posOffset>
-                </wp:positionV>
-                <wp:extent cx="2836069" cy="314325"/>
-                <wp:effectExtent b="0" l="0" r="0" t="0"/>
-                <wp:wrapNone/>
-                <wp:docPr id="1" name="image13.png"/>
-                <a:graphic>
-                  <a:graphicData uri="http://schemas.openxmlformats.org/drawingml/2006/picture">
-                    <pic:pic>
-                      <pic:nvPicPr>
-                        <pic:cNvPr id="0" name="image13.png"/>
-                        <pic:cNvPicPr preferRelativeResize="0"/>
-                      </pic:nvPicPr>
-                      <pic:blipFill>
-                        <a:blip r:embed="rId11"/>
-                        <a:srcRect/>
-                        <a:stretch>
-                          <a:fillRect/>
-                        </a:stretch>
-                      </pic:blipFill>
-                      <pic:spPr>
-                        <a:xfrm>
-                          <a:off x="0" y="0"/>
-                          <a:ext cx="2836069" cy="314325"/>
-                        </a:xfrm>
-                        <a:prstGeom prst="rect"/>
-                        <a:ln/>
-                      </pic:spPr>
-                    </pic:pic>
-                  </a:graphicData>
-                </a:graphic>
-              </wp:anchor>
-            </w:drawing>
+          <mc:Fallback>
+            <w:pict>
+              <v:shape w14:anchorId="62392C68" id="Text Box 1" o:spid="_x0000_s1027" type="#_x0000_t202" style="position:absolute;margin-left:-10.5pt;margin-top:162.9pt;width:223.3pt;height:24.75pt;z-index:251663360;visibility:visible;mso-wrap-style:square;mso-wrap-distance-left:9pt;mso-wrap-distance-top:9pt;mso-wrap-distance-right:9pt;mso-wrap-distance-bottom:9pt;mso-position-horizontal:absolute;mso-position-horizontal-relative:text;mso-position-vertical:absolute;mso-position-vertical-relative:text;v-text-anchor:top" o:gfxdata="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" filled="f" stroked="f">
+                <v:textbox style="mso-fit-shape-to-text:t" inset="2.53958mm,2.53958mm,2.53958mm,2.53958mm">
+                  <w:txbxContent>
+                    <w:p>
+                      <w:pPr>
+                        <w:spacing w:after="0" w:line="240" w:lineRule="auto"/>
+                        <w:textDirection w:val="btLr"/>
+                      </w:pPr>
+                      <w:r>
+                        <w:rPr>
+                          <w:color w:val="000000"/>
+                          <w:sz w:val="28"/>
+                        </w:rPr>
+                        <w:t>Figure 4 - Use Case 5 Diagram</w:t>
+                      </w:r>
+                    </w:p>
+                  </w:txbxContent>
+                </v:textbox>
+              </v:shape>
+            </w:pict>
           </mc:Fallback>
         </mc:AlternateContent>
       </w:r>
@@ -2500,7 +2542,7 @@
                     <pic:cNvPicPr preferRelativeResize="0"/>
                   </pic:nvPicPr>
                   <pic:blipFill>
-                    <a:blip r:embed="rId12"/>
+                    <a:blip r:embed="rId9"/>
                     <a:srcRect/>
                     <a:stretch>
                       <a:fillRect/>
@@ -2544,7 +2586,7 @@
           <w:noProof/>
         </w:rPr>
         <mc:AlternateContent>
-          <mc:Choice Requires="wpg">
+          <mc:Choice Requires="wps">
             <w:drawing>
               <wp:anchor distT="114300" distB="114300" distL="114300" distR="114300" simplePos="0" relativeHeight="251665408" behindDoc="0" locked="0" layoutInCell="1" hidden="0" allowOverlap="1" wp14:anchorId="04CD19E5" wp14:editId="4B6714CC">
                 <wp:simplePos x="0" y="0"/>
@@ -2603,47 +2645,29 @@
               </wp:anchor>
             </w:drawing>
           </mc:Choice>
-          <mc:Fallback xmlns:dgm="http://schemas.openxmlformats.org/drawingml/2006/diagram" xmlns:lc="http://schemas.openxmlformats.org/drawingml/2006/lockedCanvas" xmlns:c="http://schemas.openxmlformats.org/drawingml/2006/chart" xmlns:pic="http://schemas.openxmlformats.org/drawingml/2006/picture" xmlns:a="http://schemas.openxmlformats.org/drawingml/2006/main" xmlns:sl="http://schemas.openxmlformats.org/schemaLibrary/2006/main">
-            <w:drawing>
-              <wp:anchor allowOverlap="1" behindDoc="0" distB="114300" distT="114300" distL="114300" distR="114300" hidden="0" layoutInCell="1" locked="0" relativeHeight="0" simplePos="0">
-                <wp:simplePos x="0" y="0"/>
-                <wp:positionH relativeFrom="column">
-                  <wp:posOffset>6531300</wp:posOffset>
-                </wp:positionH>
-                <wp:positionV relativeFrom="paragraph">
-                  <wp:posOffset>5510178</wp:posOffset>
-                </wp:positionV>
-                <wp:extent cx="2113671" cy="313136"/>
-                <wp:effectExtent b="0" l="0" r="0" t="0"/>
-                <wp:wrapNone/>
-                <wp:docPr id="2" name="image14.png"/>
-                <a:graphic>
-                  <a:graphicData uri="http://schemas.openxmlformats.org/drawingml/2006/picture">
-                    <pic:pic>
-                      <pic:nvPicPr>
-                        <pic:cNvPr id="0" name="image14.png"/>
-                        <pic:cNvPicPr preferRelativeResize="0"/>
-                      </pic:nvPicPr>
-                      <pic:blipFill>
-                        <a:blip r:embed="rId13"/>
-                        <a:srcRect/>
-                        <a:stretch>
-                          <a:fillRect/>
-                        </a:stretch>
-                      </pic:blipFill>
-                      <pic:spPr>
-                        <a:xfrm>
-                          <a:off x="0" y="0"/>
-                          <a:ext cx="2113671" cy="313136"/>
-                        </a:xfrm>
-                        <a:prstGeom prst="rect"/>
-                        <a:ln/>
-                      </pic:spPr>
-                    </pic:pic>
-                  </a:graphicData>
-                </a:graphic>
-              </wp:anchor>
-            </w:drawing>
+          <mc:Fallback>
+            <w:pict>
+              <v:shape w14:anchorId="04CD19E5" id="Text Box 2" o:spid="_x0000_s1028" type="#_x0000_t202" style="position:absolute;left:0;text-align:left;margin-left:514.3pt;margin-top:433.85pt;width:166.45pt;height:24.65pt;z-index:251665408;visibility:visible;mso-wrap-style:square;mso-wrap-distance-left:9pt;mso-wrap-distance-top:9pt;mso-wrap-distance-right:9pt;mso-wrap-distance-bottom:9pt;mso-position-horizontal:absolute;mso-position-horizontal-relative:text;mso-position-vertical:absolute;mso-position-vertical-relative:text;v-text-anchor:top" o:gfxdata="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" filled="f" stroked="f">
+                <v:textbox style="mso-fit-shape-to-text:t" inset="2.53958mm,2.53958mm,2.53958mm,2.53958mm">
+                  <w:txbxContent>
+                    <w:p>
+                      <w:pPr>
+                        <w:spacing w:after="0" w:line="240" w:lineRule="auto"/>
+                        <w:textDirection w:val="btLr"/>
+                      </w:pPr>
+                      <w:r>
+                        <w:rPr>
+                          <w:rFonts w:ascii="Arial" w:eastAsia="Arial" w:hAnsi="Arial" w:cs="Arial"/>
+                          <w:color w:val="000000"/>
+                          <w:sz w:val="28"/>
+                        </w:rPr>
+                        <w:t>Figure 5 - Flowchart of Software</w:t>
+                      </w:r>
+                    </w:p>
+                  </w:txbxContent>
+                </v:textbox>
+              </v:shape>
+            </w:pict>
           </mc:Fallback>
         </mc:AlternateContent>
       </w:r>
@@ -3085,7 +3109,13 @@
         <w:spacing w:after="0"/>
       </w:pPr>
       <w:r>
-        <w:t>Number of alcohol to non alcohol related crashes (pie chart)</w:t>
+        <w:t xml:space="preserve">Number of alcohol to </w:t>
+      </w:r>
+      <w:r>
+        <w:t>non-alcohol</w:t>
+      </w:r>
+      <w:r>
+        <w:t xml:space="preserve"> related crashes (pie chart)</w:t>
       </w:r>
     </w:p>
     <w:p>
@@ -3150,7 +3180,13 @@
         <w:spacing w:after="0"/>
       </w:pPr>
       <w:r>
-        <w:t>Accidents relating to alcohol vs accidents non alcohol related (pie chart)</w:t>
+        <w:t xml:space="preserve">Accidents relating to alcohol vs accidents </w:t>
+      </w:r>
+      <w:r>
+        <w:t>non-alcohol</w:t>
+      </w:r>
+      <w:r>
+        <w:t xml:space="preserve"> related (pie chart)</w:t>
       </w:r>
     </w:p>
     <w:p>
@@ -3174,7 +3210,13 @@
         <w:spacing w:after="0"/>
       </w:pPr>
       <w:r>
-        <w:t>Average number of fatalities in accidents alcohol vs non alcohol (pie chart)</w:t>
+        <w:t xml:space="preserve">Average number of fatalities in accidents alcohol vs </w:t>
+      </w:r>
+      <w:r>
+        <w:t>non-alcohol</w:t>
+      </w:r>
+      <w:r>
+        <w:t xml:space="preserve"> (pie chart)</w:t>
       </w:r>
     </w:p>
     <w:p>
@@ -3198,7 +3240,10 @@
         <w:spacing w:after="0"/>
       </w:pPr>
       <w:r>
-        <w:t>This function has no input parameters</w:t>
+        <w:t xml:space="preserve">This function has no input </w:t>
+      </w:r>
+      <w:r>
+        <w:t>parameters.</w:t>
       </w:r>
     </w:p>
     <w:p>
@@ -3299,7 +3344,10 @@
         <w:spacing w:after="0"/>
       </w:pPr>
       <w:r>
-        <w:t>This function has no input parameters</w:t>
+        <w:t xml:space="preserve">This function has no input </w:t>
+      </w:r>
+      <w:r>
+        <w:t>parameters.</w:t>
       </w:r>
     </w:p>
     <w:p>
@@ -3394,7 +3442,15 @@
         </w:pBdr>
       </w:pPr>
       <w:r>
-        <w:t xml:space="preserve">The data source used for this project is the Victoria State Accident dataset. This dataset is available in a csv format and will be imported by the software for use. The pandas library will be used to read in the data source converting it into a class called a data frame. This dataframe can then be filtered and used for visualising the data as needed for each function that requires it. </w:t>
+        <w:t xml:space="preserve">The data source used for this project is the Victoria State Accident dataset. This dataset is available in a csv format and will be imported by the software for use. The pandas library will be used to read in the data source converting it into a class called a data frame. This </w:t>
+      </w:r>
+      <w:proofErr w:type="spellStart"/>
+      <w:r>
+        <w:t>dataframe</w:t>
+      </w:r>
+      <w:proofErr w:type="spellEnd"/>
+      <w:r>
+        <w:t xml:space="preserve"> can then be filtered and used for visualising the data as needed for each function that requires it. </w:t>
       </w:r>
     </w:p>
     <w:p>
@@ -3408,7 +3464,7 @@
         </w:pBdr>
       </w:pPr>
       <w:r>
-        <w:t xml:space="preserve">There are 63 data members that will be created from the data source of which 26 are key to the software’s use. Table 2 shows key data members relating to the : </w:t>
+        <w:t xml:space="preserve">There are 63 data members that will be created from the data source of which 26 are key to the software’s use. Table 2 shows key data members relating to the: </w:t>
       </w:r>
     </w:p>
     <w:p>
@@ -4622,7 +4678,13 @@
               <w:spacing w:after="0" w:line="240" w:lineRule="auto"/>
             </w:pPr>
             <w:r>
-              <w:t xml:space="preserve">Name of the region in victoria the crash occurred. </w:t>
+              <w:t xml:space="preserve">Name of the region in </w:t>
+            </w:r>
+            <w:r>
+              <w:t>Victoria</w:t>
+            </w:r>
+            <w:r>
+              <w:t xml:space="preserve"> the crash occurred. </w:t>
             </w:r>
           </w:p>
         </w:tc>
@@ -5049,7 +5111,13 @@
     </w:p>
     <w:p>
       <w:r>
-        <w:t xml:space="preserve">The export function will be reliant on the data source/structure being used however wont use the data directly. </w:t>
+        <w:t xml:space="preserve">The export function will be reliant on the data source/structure being used however </w:t>
+      </w:r>
+      <w:r>
+        <w:t>won’t</w:t>
+      </w:r>
+      <w:r>
+        <w:t xml:space="preserve"> use the data directly. </w:t>
       </w:r>
     </w:p>
     <w:p/>
@@ -5068,7 +5136,13 @@
     </w:p>
     <w:p>
       <w:r>
-        <w:t xml:space="preserve">Shown below is the pseudocode for each of the functions required </w:t>
+        <w:t xml:space="preserve">Shown below is the pseudocode for each of the functions </w:t>
+      </w:r>
+      <w:r>
+        <w:t>required.</w:t>
+      </w:r>
+      <w:r>
+        <w:t xml:space="preserve"> </w:t>
       </w:r>
     </w:p>
     <w:p>
@@ -5087,7 +5161,15 @@
     <w:p>
       <w:r>
         <w:tab/>
-        <w:t>Load in the CSV document to the pandas DataFrame.</w:t>
+        <w:t xml:space="preserve">Load in the CSV document to the pandas </w:t>
+      </w:r>
+      <w:proofErr w:type="spellStart"/>
+      <w:r>
+        <w:t>DataFrame</w:t>
+      </w:r>
+      <w:proofErr w:type="spellEnd"/>
+      <w:r>
+        <w:t>.</w:t>
       </w:r>
       <w:r>
         <w:br/>
@@ -5104,7 +5186,15 @@
       </w:r>
       <w:r>
         <w:tab/>
-        <w:t>Load in the CSV document to the pandas DataFrame.</w:t>
+        <w:t xml:space="preserve">Load in the CSV document to the pandas </w:t>
+      </w:r>
+      <w:proofErr w:type="spellStart"/>
+      <w:r>
+        <w:t>DataFrame</w:t>
+      </w:r>
+      <w:proofErr w:type="spellEnd"/>
+      <w:r>
+        <w:t>.</w:t>
       </w:r>
       <w:r>
         <w:br/>
@@ -5131,7 +5221,15 @@
       </w:r>
       <w:r>
         <w:tab/>
-        <w:t>Load in the CSV document to the pandas DataFrame.</w:t>
+        <w:t xml:space="preserve">Load in the CSV document to the pandas </w:t>
+      </w:r>
+      <w:proofErr w:type="spellStart"/>
+      <w:r>
+        <w:t>DataFrame</w:t>
+      </w:r>
+      <w:proofErr w:type="spellEnd"/>
+      <w:r>
+        <w:t>.</w:t>
       </w:r>
       <w:r>
         <w:br/>
@@ -5179,7 +5277,15 @@
         <w:ind w:firstLine="720"/>
       </w:pPr>
       <w:r>
-        <w:t>Load in the CSV document to the pandas DataFrame.</w:t>
+        <w:t xml:space="preserve">Load in the CSV document to the pandas </w:t>
+      </w:r>
+      <w:proofErr w:type="spellStart"/>
+      <w:r>
+        <w:t>DataFrame</w:t>
+      </w:r>
+      <w:proofErr w:type="spellEnd"/>
+      <w:r>
+        <w:t>.</w:t>
       </w:r>
     </w:p>
     <w:p>
@@ -5234,7 +5340,13 @@
       </w:r>
       <w:r>
         <w:br/>
-        <w:t xml:space="preserve">Create chart 1 in the first section of the grid. This shows a bar chart of the number of accidents on a month by month basis. The X axis shows the days of the week, Y the quantity of accidents over the date period. </w:t>
+        <w:t xml:space="preserve">Create chart 1 in the first section of the grid. This shows a bar chart of the number of accidents on a </w:t>
+      </w:r>
+      <w:r>
+        <w:t>month-by-month</w:t>
+      </w:r>
+      <w:r>
+        <w:t xml:space="preserve"> basis. The X axis shows the days of the week, Y the quantity of accidents over the date period. </w:t>
       </w:r>
     </w:p>
     <w:p>
@@ -5258,7 +5370,13 @@
         <w:ind w:left="720"/>
       </w:pPr>
       <w:r>
-        <w:t xml:space="preserve">Create chart 4 in the fouth section of the grid. This shows the most common daylight conditions where crashes occur in a pie chart. </w:t>
+        <w:t xml:space="preserve">Create chart 4 in the </w:t>
+      </w:r>
+      <w:r>
+        <w:t>fourth</w:t>
+      </w:r>
+      <w:r>
+        <w:t xml:space="preserve"> section of the grid. This shows the most common daylight conditions where crashes occur in a pie chart. </w:t>
       </w:r>
     </w:p>
     <w:p>
@@ -5394,7 +5512,19 @@
         <w:ind w:left="720"/>
       </w:pPr>
       <w:r>
-        <w:t xml:space="preserve">Create chart 4 in the fouth section of the grid. This chart shows the number of alcohol to non alcohol related crashes in a pie chart. </w:t>
+        <w:t>Create chart 4 in the fou</w:t>
+      </w:r>
+      <w:r>
+        <w:t>r</w:t>
+      </w:r>
+      <w:r>
+        <w:t xml:space="preserve">th section of the grid. This chart shows the number of alcohol to </w:t>
+      </w:r>
+      <w:r>
+        <w:t>non-alcohol</w:t>
+      </w:r>
+      <w:r>
+        <w:t xml:space="preserve"> related crashes in a pie chart. </w:t>
       </w:r>
     </w:p>
     <w:p>
@@ -5449,7 +5579,13 @@
       </w:r>
       <w:r>
         <w:br/>
-        <w:t xml:space="preserve">Create chart 1 in the first section of the grid. This shows a pie chart number of accidents relating to alcohol vs non alcohol related crashes. </w:t>
+        <w:t xml:space="preserve">Create chart 1 in the first section of the grid. This shows a pie chart number of accidents relating to alcohol vs </w:t>
+      </w:r>
+      <w:r>
+        <w:t>non-alcohol</w:t>
+      </w:r>
+      <w:r>
+        <w:t xml:space="preserve"> related crashes. </w:t>
       </w:r>
     </w:p>
     <w:p>
@@ -5465,7 +5601,13 @@
         <w:ind w:left="720"/>
       </w:pPr>
       <w:r>
-        <w:t xml:space="preserve">Create chart 3 in the third section of the grid. This shows a pie chart with the average number of fatalities in alcohol vs non alcohol related crashes. </w:t>
+        <w:t xml:space="preserve">Create chart 3 in the third section of the grid. This shows a pie chart with the average number of fatalities in alcohol vs </w:t>
+      </w:r>
+      <w:r>
+        <w:t>non-alcohol</w:t>
+      </w:r>
+      <w:r>
+        <w:t xml:space="preserve"> related crashes. </w:t>
       </w:r>
     </w:p>
     <w:p>
@@ -5473,7 +5615,19 @@
         <w:ind w:left="720"/>
       </w:pPr>
       <w:r>
-        <w:t>Create chart 4 in the fouth section of the grid. This shows a plot with the average number of pedestrians struck in alcohol related incidents vs non alcohol related incidents. The x axis shows the month and y shows the average number of people struck.</w:t>
+        <w:t xml:space="preserve">Create chart 4 in the </w:t>
+      </w:r>
+      <w:r>
+        <w:t>fourth</w:t>
+      </w:r>
+      <w:r>
+        <w:t xml:space="preserve"> section of the grid. This shows a plot with the average number of pedestrians struck in alcohol related incidents vs </w:t>
+      </w:r>
+      <w:r>
+        <w:t>non-alcohol</w:t>
+      </w:r>
+      <w:r>
+        <w:t xml:space="preserve"> related incidents. The x axis shows the month and y shows the average number of people struck.</w:t>
       </w:r>
     </w:p>
     <w:p>
@@ -5515,7 +5669,15 @@
         <w:ind w:left="720"/>
       </w:pPr>
       <w:r>
-        <w:t xml:space="preserve">Filter data based on public holiday dates in victoria. </w:t>
+        <w:t xml:space="preserve">Filter data based on public holiday dates in </w:t>
+      </w:r>
+      <w:proofErr w:type="spellStart"/>
+      <w:r>
+        <w:t>victoria</w:t>
+      </w:r>
+      <w:proofErr w:type="spellEnd"/>
+      <w:r>
+        <w:t xml:space="preserve">. </w:t>
       </w:r>
     </w:p>
     <w:p>
@@ -5588,7 +5750,13 @@
     </w:p>
     <w:p>
       <w:r>
-        <w:t xml:space="preserve">The user interface design is shown in the next few sections. This includes the structural design of the software which shows how the user interface is structured. This section further details the flow of the software and the journey each user can expect when launching the software. Also included is the visual design. This outlines the visual elements of the software, their locations and features. Each screen has a mockup design created in Figma showing the outlay and visual structure of the software. </w:t>
+        <w:t xml:space="preserve">The user interface design is shown in the next few sections. This includes the structural design of the software which shows how the user interface is structured. This section further details the flow of the software and the journey each user can expect when launching the software. Also included is the visual design. This outlines the visual elements of the software, their locations and features. Each screen has a </w:t>
+      </w:r>
+      <w:r>
+        <w:t>mock-up</w:t>
+      </w:r>
+      <w:r>
+        <w:t xml:space="preserve"> design created in Figma showing the outlay and visual structure of the software. </w:t>
       </w:r>
     </w:p>
     <w:p/>
@@ -5606,7 +5774,13 @@
     </w:p>
     <w:p>
       <w:r>
-        <w:t xml:space="preserve">When the software is launched a GUI will appear showing the options for visualisation. A title will show at the top of the GUI informing users of the software project they have open. There will be five options for the user to choose from which are based around the five use cases for the software. Each option (use case) on the main/home GUI will be grouped together with the relevant inputs shown next to each option. Users will be able to input their own parameters in some of the options (use cases), and input fields will be shown next to the show visualisation button to indicate that they are linked. When the user is satisfied with the inputs available, they can activate the visualisation by clicking the relevant visualise button which then will open a new GUI window showing the data requested. On the new window, users will have the option to export the data for external use. This structural design allows for all user requirements to be met in an intuitive way and allows for exporting if the user has the need to do so. </w:t>
+        <w:t xml:space="preserve">When the software is </w:t>
+      </w:r>
+      <w:r>
+        <w:t>launched,</w:t>
+      </w:r>
+      <w:r>
+        <w:t xml:space="preserve"> a GUI will appear showing the options for visualisation. A title will show at the top of the GUI informing users of the software project they have open. There will be five options for the user to choose from which are based around the five use cases for the software. Each option (use case) on the main/home GUI will be grouped together with the relevant inputs shown next to each option. Users will be able to input their own parameters in some of the options (use cases), and input fields will be shown next to the show visualisation button to indicate that they are linked. When the user is satisfied with the inputs available, they can activate the visualisation by clicking the relevant visualise button which then will open a new GUI window showing the data requested. On the new window, users will have the option to export the data for external use. This structural design allows for all user requirements to be met in an intuitive way and allows for exporting if the user has the need to do so. </w:t>
       </w:r>
     </w:p>
     <w:p>
@@ -5628,7 +5802,7 @@
                     <pic:cNvPicPr preferRelativeResize="0"/>
                   </pic:nvPicPr>
                   <pic:blipFill>
-                    <a:blip r:embed="rId14"/>
+                    <a:blip r:embed="rId10"/>
                     <a:srcRect/>
                     <a:stretch>
                       <a:fillRect/>
@@ -5676,7 +5850,13 @@
     </w:p>
     <w:p>
       <w:r>
-        <w:t xml:space="preserve">This section of the report shows the visual design of the software. Mockups with layouts and  visual elements are shown in the figures below. </w:t>
+        <w:t xml:space="preserve">This section of the report shows the visual design of the software. </w:t>
+      </w:r>
+      <w:r>
+        <w:t>Mock-ups</w:t>
+      </w:r>
+      <w:r>
+        <w:t xml:space="preserve"> with layouts and  visual elements are shown in the figures below. </w:t>
       </w:r>
     </w:p>
     <w:p>
@@ -5724,7 +5904,31 @@
         <w:rPr>
           <w:shd w:val="clear" w:color="auto" w:fill="FBFBFB"/>
         </w:rPr>
-        <w:t>Shown in figure 7 is a mockup of what the software should look like. The mockup includes the key features:</w:t>
+        <w:t xml:space="preserve">Shown in figure 7 is a </w:t>
+      </w:r>
+      <w:r>
+        <w:rPr>
+          <w:shd w:val="clear" w:color="auto" w:fill="FBFBFB"/>
+        </w:rPr>
+        <w:t>mock-up</w:t>
+      </w:r>
+      <w:r>
+        <w:rPr>
+          <w:shd w:val="clear" w:color="auto" w:fill="FBFBFB"/>
+        </w:rPr>
+        <w:t xml:space="preserve"> of what the software should look like. The </w:t>
+      </w:r>
+      <w:r>
+        <w:rPr>
+          <w:shd w:val="clear" w:color="auto" w:fill="FBFBFB"/>
+        </w:rPr>
+        <w:t>mock-up</w:t>
+      </w:r>
+      <w:r>
+        <w:rPr>
+          <w:shd w:val="clear" w:color="auto" w:fill="FBFBFB"/>
+        </w:rPr>
+        <w:t xml:space="preserve"> includes the key features:</w:t>
       </w:r>
     </w:p>
     <w:tbl>
@@ -6070,6 +6274,933 @@
                     <pic:cNvPicPr preferRelativeResize="0"/>
                   </pic:nvPicPr>
                   <pic:blipFill>
+                    <a:blip r:embed="rId11"/>
+                    <a:srcRect/>
+                    <a:stretch>
+                      <a:fillRect/>
+                    </a:stretch>
+                  </pic:blipFill>
+                  <pic:spPr>
+                    <a:xfrm>
+                      <a:off x="0" y="0"/>
+                      <a:ext cx="5731200" cy="4102100"/>
+                    </a:xfrm>
+                    <a:prstGeom prst="rect">
+                      <a:avLst/>
+                    </a:prstGeom>
+                    <a:ln/>
+                  </pic:spPr>
+                </pic:pic>
+              </a:graphicData>
+            </a:graphic>
+          </wp:inline>
+        </w:drawing>
+      </w:r>
+    </w:p>
+    <w:p>
+      <w:pPr>
+        <w:rPr>
+          <w:shd w:val="clear" w:color="auto" w:fill="FBFBFB"/>
+        </w:rPr>
+      </w:pPr>
+      <w:r>
+        <w:rPr>
+          <w:shd w:val="clear" w:color="auto" w:fill="FBFBFB"/>
+        </w:rPr>
+        <w:t xml:space="preserve">Figure 7 - </w:t>
+      </w:r>
+      <w:proofErr w:type="spellStart"/>
+      <w:r>
+        <w:rPr>
+          <w:shd w:val="clear" w:color="auto" w:fill="FBFBFB"/>
+        </w:rPr>
+        <w:t>Mockup</w:t>
+      </w:r>
+      <w:proofErr w:type="spellEnd"/>
+      <w:r>
+        <w:rPr>
+          <w:shd w:val="clear" w:color="auto" w:fill="FBFBFB"/>
+        </w:rPr>
+        <w:t xml:space="preserve"> of Main/Home GUI</w:t>
+      </w:r>
+    </w:p>
+    <w:p>
+      <w:pPr>
+        <w:rPr>
+          <w:shd w:val="clear" w:color="auto" w:fill="FBFBFB"/>
+        </w:rPr>
+      </w:pPr>
+    </w:p>
+    <w:p>
+      <w:pPr>
+        <w:rPr>
+          <w:shd w:val="clear" w:color="auto" w:fill="FBFBFB"/>
+        </w:rPr>
+      </w:pPr>
+      <w:r>
+        <w:rPr>
+          <w:shd w:val="clear" w:color="auto" w:fill="FBFBFB"/>
+        </w:rPr>
+        <w:t xml:space="preserve">Each user option opens a new GUI window and will show visualisations relating to the option selected. Each option launches the visualisation in a new </w:t>
+      </w:r>
+      <w:r>
+        <w:rPr>
+          <w:shd w:val="clear" w:color="auto" w:fill="FBFBFB"/>
+        </w:rPr>
+        <w:t>window,</w:t>
+      </w:r>
+      <w:r>
+        <w:rPr>
+          <w:shd w:val="clear" w:color="auto" w:fill="FBFBFB"/>
+        </w:rPr>
+        <w:t xml:space="preserve"> so users </w:t>
+      </w:r>
+      <w:r>
+        <w:rPr>
+          <w:shd w:val="clear" w:color="auto" w:fill="FBFBFB"/>
+        </w:rPr>
+        <w:t>can</w:t>
+      </w:r>
+      <w:r>
+        <w:rPr>
+          <w:shd w:val="clear" w:color="auto" w:fill="FBFBFB"/>
+        </w:rPr>
+        <w:t xml:space="preserve"> open multiple visualisations at once if they choose. Below outlines what each option would show in each window.</w:t>
+      </w:r>
+    </w:p>
+    <w:p>
+      <w:pPr>
+        <w:rPr>
+          <w:shd w:val="clear" w:color="auto" w:fill="FBFBFB"/>
+        </w:rPr>
+      </w:pPr>
+    </w:p>
+    <w:p>
+      <w:pPr>
+        <w:rPr>
+          <w:shd w:val="clear" w:color="auto" w:fill="FBFBFB"/>
+        </w:rPr>
+      </w:pPr>
+    </w:p>
+    <w:p>
+      <w:pPr>
+        <w:rPr>
+          <w:b/>
+        </w:rPr>
+      </w:pPr>
+      <w:r>
+        <w:br w:type="page"/>
+      </w:r>
+    </w:p>
+    <w:p>
+      <w:r>
+        <w:rPr>
+          <w:b/>
+        </w:rPr>
+        <w:lastRenderedPageBreak/>
+        <w:t>Visualisation 1 -</w:t>
+      </w:r>
+      <w:r>
+        <w:t xml:space="preserve"> </w:t>
+      </w:r>
+      <w:r>
+        <w:rPr>
+          <w:b/>
+        </w:rPr>
+        <w:t>Visualise crash data over time window</w:t>
+      </w:r>
+      <w:r>
+        <w:t>:</w:t>
+      </w:r>
+    </w:p>
+    <w:p>
+      <w:r>
+        <w:rPr>
+          <w:shd w:val="clear" w:color="auto" w:fill="FBFBFB"/>
+        </w:rPr>
+        <w:t xml:space="preserve">Shown below is a </w:t>
+      </w:r>
+      <w:r>
+        <w:rPr>
+          <w:shd w:val="clear" w:color="auto" w:fill="FBFBFB"/>
+        </w:rPr>
+        <w:t>mock-up</w:t>
+      </w:r>
+      <w:r>
+        <w:rPr>
+          <w:shd w:val="clear" w:color="auto" w:fill="FBFBFB"/>
+        </w:rPr>
+        <w:t xml:space="preserve"> of what the software should look like. The </w:t>
+      </w:r>
+      <w:r>
+        <w:rPr>
+          <w:shd w:val="clear" w:color="auto" w:fill="FBFBFB"/>
+        </w:rPr>
+        <w:t>mock-up</w:t>
+      </w:r>
+      <w:r>
+        <w:rPr>
+          <w:shd w:val="clear" w:color="auto" w:fill="FBFBFB"/>
+        </w:rPr>
+        <w:t xml:space="preserve"> includes the key features:</w:t>
+      </w:r>
+    </w:p>
+    <w:p>
+      <w:pPr>
+        <w:numPr>
+          <w:ilvl w:val="0"/>
+          <w:numId w:val="9"/>
+        </w:numPr>
+        <w:spacing w:after="0"/>
+      </w:pPr>
+      <w:r>
+        <w:t xml:space="preserve">Bar chart of the number of accidents on a </w:t>
+      </w:r>
+      <w:r>
+        <w:t>month-by-month</w:t>
+      </w:r>
+      <w:r>
+        <w:t xml:space="preserve"> basis.</w:t>
+      </w:r>
+    </w:p>
+    <w:p>
+      <w:pPr>
+        <w:numPr>
+          <w:ilvl w:val="0"/>
+          <w:numId w:val="9"/>
+        </w:numPr>
+        <w:spacing w:after="0"/>
+      </w:pPr>
+      <w:r>
+        <w:t>Bar chart for the most common crash types.</w:t>
+      </w:r>
+    </w:p>
+    <w:p>
+      <w:pPr>
+        <w:numPr>
+          <w:ilvl w:val="0"/>
+          <w:numId w:val="9"/>
+        </w:numPr>
+        <w:spacing w:after="0"/>
+      </w:pPr>
+      <w:r>
+        <w:t xml:space="preserve">Bar chart showing number of fatalities on day of the week. </w:t>
+      </w:r>
+    </w:p>
+    <w:p>
+      <w:pPr>
+        <w:numPr>
+          <w:ilvl w:val="0"/>
+          <w:numId w:val="9"/>
+        </w:numPr>
+        <w:spacing w:after="0"/>
+      </w:pPr>
+      <w:r>
+        <w:t>Pie chart showing most common daylight conditions where crashes occur.</w:t>
+      </w:r>
+    </w:p>
+    <w:p>
+      <w:pPr>
+        <w:numPr>
+          <w:ilvl w:val="0"/>
+          <w:numId w:val="9"/>
+        </w:numPr>
+      </w:pPr>
+      <w:r>
+        <w:t>Export Button.</w:t>
+      </w:r>
+    </w:p>
+    <w:p>
+      <w:r>
+        <w:rPr>
+          <w:noProof/>
+        </w:rPr>
+        <w:drawing>
+          <wp:inline distT="114300" distB="114300" distL="114300" distR="114300" wp14:anchorId="5DEB4F65" wp14:editId="2751AFE8">
+            <wp:extent cx="5731200" cy="4102100"/>
+            <wp:effectExtent l="0" t="0" r="0" b="0"/>
+            <wp:docPr id="11" name="image4.png"/>
+            <wp:cNvGraphicFramePr/>
+            <a:graphic xmlns:a="http://schemas.openxmlformats.org/drawingml/2006/main">
+              <a:graphicData uri="http://schemas.openxmlformats.org/drawingml/2006/picture">
+                <pic:pic xmlns:pic="http://schemas.openxmlformats.org/drawingml/2006/picture">
+                  <pic:nvPicPr>
+                    <pic:cNvPr id="0" name="image4.png"/>
+                    <pic:cNvPicPr preferRelativeResize="0"/>
+                  </pic:nvPicPr>
+                  <pic:blipFill>
+                    <a:blip r:embed="rId12"/>
+                    <a:srcRect/>
+                    <a:stretch>
+                      <a:fillRect/>
+                    </a:stretch>
+                  </pic:blipFill>
+                  <pic:spPr>
+                    <a:xfrm>
+                      <a:off x="0" y="0"/>
+                      <a:ext cx="5731200" cy="4102100"/>
+                    </a:xfrm>
+                    <a:prstGeom prst="rect">
+                      <a:avLst/>
+                    </a:prstGeom>
+                    <a:ln/>
+                  </pic:spPr>
+                </pic:pic>
+              </a:graphicData>
+            </a:graphic>
+          </wp:inline>
+        </w:drawing>
+      </w:r>
+    </w:p>
+    <w:p>
+      <w:r>
+        <w:t xml:space="preserve">Figure 8 - Visualisation 1: Visualise crash data over time </w:t>
+      </w:r>
+      <w:r>
+        <w:t>mock-up.</w:t>
+      </w:r>
+    </w:p>
+    <w:p>
+      <w:r>
+        <w:t xml:space="preserve">These charts were chosen as they best reflect the information each chart is trying to convey. </w:t>
+      </w:r>
+    </w:p>
+    <w:p>
+      <w:pPr>
+        <w:rPr>
+          <w:b/>
+        </w:rPr>
+      </w:pPr>
+      <w:r>
+        <w:br w:type="page"/>
+      </w:r>
+    </w:p>
+    <w:p>
+      <w:pPr>
+        <w:rPr>
+          <w:b/>
+          <w:shd w:val="clear" w:color="auto" w:fill="FBFBFB"/>
+        </w:rPr>
+      </w:pPr>
+      <w:r>
+        <w:rPr>
+          <w:b/>
+        </w:rPr>
+        <w:lastRenderedPageBreak/>
+        <w:t xml:space="preserve">Visualisation 2 - </w:t>
+      </w:r>
+      <w:r>
+        <w:rPr>
+          <w:b/>
+          <w:shd w:val="clear" w:color="auto" w:fill="FBFBFB"/>
+        </w:rPr>
+        <w:t>Average number of accidents over the day:</w:t>
+      </w:r>
+    </w:p>
+    <w:p>
+      <w:pPr>
+        <w:rPr>
+          <w:b/>
+          <w:shd w:val="clear" w:color="auto" w:fill="FBFBFB"/>
+        </w:rPr>
+      </w:pPr>
+      <w:r>
+        <w:rPr>
+          <w:shd w:val="clear" w:color="auto" w:fill="FBFBFB"/>
+        </w:rPr>
+        <w:t xml:space="preserve">Shown below is a </w:t>
+      </w:r>
+      <w:r>
+        <w:rPr>
+          <w:shd w:val="clear" w:color="auto" w:fill="FBFBFB"/>
+        </w:rPr>
+        <w:t>mock-up</w:t>
+      </w:r>
+      <w:r>
+        <w:rPr>
+          <w:shd w:val="clear" w:color="auto" w:fill="FBFBFB"/>
+        </w:rPr>
+        <w:t xml:space="preserve"> of what the software should look like. The </w:t>
+      </w:r>
+      <w:r>
+        <w:rPr>
+          <w:shd w:val="clear" w:color="auto" w:fill="FBFBFB"/>
+        </w:rPr>
+        <w:t>mock-up</w:t>
+      </w:r>
+      <w:r>
+        <w:rPr>
+          <w:shd w:val="clear" w:color="auto" w:fill="FBFBFB"/>
+        </w:rPr>
+        <w:t xml:space="preserve"> includes the key features:</w:t>
+      </w:r>
+    </w:p>
+    <w:p>
+      <w:pPr>
+        <w:numPr>
+          <w:ilvl w:val="0"/>
+          <w:numId w:val="7"/>
+        </w:numPr>
+        <w:spacing w:after="0"/>
+        <w:rPr>
+          <w:shd w:val="clear" w:color="auto" w:fill="FBFBFB"/>
+        </w:rPr>
+      </w:pPr>
+      <w:r>
+        <w:rPr>
+          <w:shd w:val="clear" w:color="auto" w:fill="FBFBFB"/>
+        </w:rPr>
+        <w:t xml:space="preserve">Bar chart showing average number of accidents across each hour of the day. </w:t>
+      </w:r>
+    </w:p>
+    <w:p>
+      <w:pPr>
+        <w:numPr>
+          <w:ilvl w:val="0"/>
+          <w:numId w:val="7"/>
+        </w:numPr>
+        <w:rPr>
+          <w:shd w:val="clear" w:color="auto" w:fill="FBFBFB"/>
+        </w:rPr>
+      </w:pPr>
+      <w:r>
+        <w:rPr>
+          <w:shd w:val="clear" w:color="auto" w:fill="FBFBFB"/>
+        </w:rPr>
+        <w:t>Export button.</w:t>
+      </w:r>
+    </w:p>
+    <w:p>
+      <w:pPr>
+        <w:rPr>
+          <w:shd w:val="clear" w:color="auto" w:fill="FBFBFB"/>
+        </w:rPr>
+      </w:pPr>
+      <w:r>
+        <w:rPr>
+          <w:noProof/>
+          <w:shd w:val="clear" w:color="auto" w:fill="FBFBFB"/>
+        </w:rPr>
+        <w:drawing>
+          <wp:inline distT="114300" distB="114300" distL="114300" distR="114300" wp14:anchorId="03D6256F" wp14:editId="4966D81C">
+            <wp:extent cx="5576888" cy="3992426"/>
+            <wp:effectExtent l="0" t="0" r="0" b="0"/>
+            <wp:docPr id="5" name="image3.png"/>
+            <wp:cNvGraphicFramePr/>
+            <a:graphic xmlns:a="http://schemas.openxmlformats.org/drawingml/2006/main">
+              <a:graphicData uri="http://schemas.openxmlformats.org/drawingml/2006/picture">
+                <pic:pic xmlns:pic="http://schemas.openxmlformats.org/drawingml/2006/picture">
+                  <pic:nvPicPr>
+                    <pic:cNvPr id="0" name="image3.png"/>
+                    <pic:cNvPicPr preferRelativeResize="0"/>
+                  </pic:nvPicPr>
+                  <pic:blipFill>
+                    <a:blip r:embed="rId13"/>
+                    <a:srcRect/>
+                    <a:stretch>
+                      <a:fillRect/>
+                    </a:stretch>
+                  </pic:blipFill>
+                  <pic:spPr>
+                    <a:xfrm>
+                      <a:off x="0" y="0"/>
+                      <a:ext cx="5576888" cy="3992426"/>
+                    </a:xfrm>
+                    <a:prstGeom prst="rect">
+                      <a:avLst/>
+                    </a:prstGeom>
+                    <a:ln/>
+                  </pic:spPr>
+                </pic:pic>
+              </a:graphicData>
+            </a:graphic>
+          </wp:inline>
+        </w:drawing>
+      </w:r>
+    </w:p>
+    <w:p>
+      <w:pPr>
+        <w:rPr>
+          <w:shd w:val="clear" w:color="auto" w:fill="FBFBFB"/>
+        </w:rPr>
+      </w:pPr>
+      <w:r>
+        <w:rPr>
+          <w:shd w:val="clear" w:color="auto" w:fill="FBFBFB"/>
+        </w:rPr>
+        <w:t>Figure</w:t>
+      </w:r>
+      <w:r>
+        <w:rPr>
+          <w:shd w:val="clear" w:color="auto" w:fill="FBFBFB"/>
+        </w:rPr>
+        <w:t xml:space="preserve"> 9 - </w:t>
+      </w:r>
+      <w:r>
+        <w:t xml:space="preserve">Visualisation 2: </w:t>
+      </w:r>
+      <w:r>
+        <w:rPr>
+          <w:shd w:val="clear" w:color="auto" w:fill="FBFBFB"/>
+        </w:rPr>
+        <w:t xml:space="preserve">Average number of accidents over the day </w:t>
+      </w:r>
+      <w:r>
+        <w:rPr>
+          <w:shd w:val="clear" w:color="auto" w:fill="FBFBFB"/>
+        </w:rPr>
+        <w:t>mock-up</w:t>
+      </w:r>
+      <w:r>
+        <w:rPr>
+          <w:shd w:val="clear" w:color="auto" w:fill="FBFBFB"/>
+        </w:rPr>
+        <w:t>.</w:t>
+      </w:r>
+    </w:p>
+    <w:p>
+      <w:pPr>
+        <w:rPr>
+          <w:b/>
+        </w:rPr>
+      </w:pPr>
+      <w:r>
+        <w:t xml:space="preserve">A bar chart was chosen as this best reflects the data the visualisation needs to convey. </w:t>
+      </w:r>
+      <w:r>
+        <w:br w:type="page"/>
+      </w:r>
+    </w:p>
+    <w:p>
+      <w:pPr>
+        <w:rPr>
+          <w:b/>
+          <w:shd w:val="clear" w:color="auto" w:fill="FBFBFB"/>
+        </w:rPr>
+      </w:pPr>
+      <w:r>
+        <w:rPr>
+          <w:b/>
+        </w:rPr>
+        <w:lastRenderedPageBreak/>
+        <w:t>Visualisation 3 -</w:t>
+      </w:r>
+      <w:r>
+        <w:t xml:space="preserve"> </w:t>
+      </w:r>
+      <w:r>
+        <w:rPr>
+          <w:b/>
+          <w:shd w:val="clear" w:color="auto" w:fill="FBFBFB"/>
+        </w:rPr>
+        <w:t xml:space="preserve">Crash data based on keyword/s: </w:t>
+      </w:r>
+    </w:p>
+    <w:p>
+      <w:pPr>
+        <w:rPr>
+          <w:shd w:val="clear" w:color="auto" w:fill="FBFBFB"/>
+        </w:rPr>
+      </w:pPr>
+      <w:r>
+        <w:rPr>
+          <w:shd w:val="clear" w:color="auto" w:fill="FBFBFB"/>
+        </w:rPr>
+        <w:t xml:space="preserve">Shown below is a </w:t>
+      </w:r>
+      <w:r>
+        <w:rPr>
+          <w:shd w:val="clear" w:color="auto" w:fill="FBFBFB"/>
+        </w:rPr>
+        <w:t>mock-up</w:t>
+      </w:r>
+      <w:r>
+        <w:rPr>
+          <w:shd w:val="clear" w:color="auto" w:fill="FBFBFB"/>
+        </w:rPr>
+        <w:t xml:space="preserve"> of what the software should look like. The </w:t>
+      </w:r>
+      <w:r>
+        <w:rPr>
+          <w:shd w:val="clear" w:color="auto" w:fill="FBFBFB"/>
+        </w:rPr>
+        <w:t>mock-up</w:t>
+      </w:r>
+      <w:r>
+        <w:rPr>
+          <w:shd w:val="clear" w:color="auto" w:fill="FBFBFB"/>
+        </w:rPr>
+        <w:t xml:space="preserve"> includes the key features:</w:t>
+      </w:r>
+    </w:p>
+    <w:p>
+      <w:pPr>
+        <w:numPr>
+          <w:ilvl w:val="0"/>
+          <w:numId w:val="16"/>
+        </w:numPr>
+        <w:spacing w:after="0"/>
+        <w:rPr>
+          <w:shd w:val="clear" w:color="auto" w:fill="FBFBFB"/>
+        </w:rPr>
+      </w:pPr>
+      <w:r>
+        <w:rPr>
+          <w:shd w:val="clear" w:color="auto" w:fill="FBFBFB"/>
+        </w:rPr>
+        <w:t>Bar chart with number of crashes across months relating to keyword/s</w:t>
+      </w:r>
+    </w:p>
+    <w:p>
+      <w:pPr>
+        <w:numPr>
+          <w:ilvl w:val="0"/>
+          <w:numId w:val="16"/>
+        </w:numPr>
+        <w:spacing w:after="0"/>
+        <w:rPr>
+          <w:shd w:val="clear" w:color="auto" w:fill="FBFBFB"/>
+        </w:rPr>
+      </w:pPr>
+      <w:r>
+        <w:rPr>
+          <w:shd w:val="clear" w:color="auto" w:fill="FBFBFB"/>
+        </w:rPr>
+        <w:t xml:space="preserve">Bar chart showing number </w:t>
+      </w:r>
+      <w:r>
+        <w:rPr>
+          <w:shd w:val="clear" w:color="auto" w:fill="FBFBFB"/>
+        </w:rPr>
+        <w:t>of crashes</w:t>
+      </w:r>
+      <w:r>
+        <w:rPr>
+          <w:shd w:val="clear" w:color="auto" w:fill="FBFBFB"/>
+        </w:rPr>
+        <w:t xml:space="preserve"> occurring in speed zones. </w:t>
+      </w:r>
+    </w:p>
+    <w:p>
+      <w:pPr>
+        <w:numPr>
+          <w:ilvl w:val="0"/>
+          <w:numId w:val="16"/>
+        </w:numPr>
+        <w:spacing w:after="0"/>
+        <w:rPr>
+          <w:shd w:val="clear" w:color="auto" w:fill="FBFBFB"/>
+        </w:rPr>
+      </w:pPr>
+      <w:r>
+        <w:rPr>
+          <w:shd w:val="clear" w:color="auto" w:fill="FBFBFB"/>
+        </w:rPr>
+        <w:t xml:space="preserve">Bar chart showing number of fatalities and injuries. </w:t>
+      </w:r>
+    </w:p>
+    <w:p>
+      <w:pPr>
+        <w:numPr>
+          <w:ilvl w:val="0"/>
+          <w:numId w:val="16"/>
+        </w:numPr>
+        <w:spacing w:after="0"/>
+        <w:rPr>
+          <w:shd w:val="clear" w:color="auto" w:fill="FBFBFB"/>
+        </w:rPr>
+      </w:pPr>
+      <w:r>
+        <w:rPr>
+          <w:shd w:val="clear" w:color="auto" w:fill="FBFBFB"/>
+        </w:rPr>
+        <w:t>Pie chart showing n</w:t>
+      </w:r>
+      <w:r>
+        <w:t xml:space="preserve">umber of alcohol to </w:t>
+      </w:r>
+      <w:r>
+        <w:t>non-alcohol</w:t>
+      </w:r>
+      <w:r>
+        <w:t xml:space="preserve"> related crashes.</w:t>
+      </w:r>
+    </w:p>
+    <w:p>
+      <w:pPr>
+        <w:numPr>
+          <w:ilvl w:val="0"/>
+          <w:numId w:val="16"/>
+        </w:numPr>
+      </w:pPr>
+      <w:r>
+        <w:t>Export button.</w:t>
+      </w:r>
+    </w:p>
+    <w:p>
+      <w:r>
+        <w:rPr>
+          <w:noProof/>
+        </w:rPr>
+        <w:drawing>
+          <wp:inline distT="114300" distB="114300" distL="114300" distR="114300" wp14:anchorId="097D7A46" wp14:editId="2DC88993">
+            <wp:extent cx="5700713" cy="4086655"/>
+            <wp:effectExtent l="0" t="0" r="0" b="0"/>
+            <wp:docPr id="14" name="image2.png"/>
+            <wp:cNvGraphicFramePr/>
+            <a:graphic xmlns:a="http://schemas.openxmlformats.org/drawingml/2006/main">
+              <a:graphicData uri="http://schemas.openxmlformats.org/drawingml/2006/picture">
+                <pic:pic xmlns:pic="http://schemas.openxmlformats.org/drawingml/2006/picture">
+                  <pic:nvPicPr>
+                    <pic:cNvPr id="0" name="image2.png"/>
+                    <pic:cNvPicPr preferRelativeResize="0"/>
+                  </pic:nvPicPr>
+                  <pic:blipFill>
+                    <a:blip r:embed="rId14"/>
+                    <a:srcRect/>
+                    <a:stretch>
+                      <a:fillRect/>
+                    </a:stretch>
+                  </pic:blipFill>
+                  <pic:spPr>
+                    <a:xfrm>
+                      <a:off x="0" y="0"/>
+                      <a:ext cx="5700713" cy="4086655"/>
+                    </a:xfrm>
+                    <a:prstGeom prst="rect">
+                      <a:avLst/>
+                    </a:prstGeom>
+                    <a:ln/>
+                  </pic:spPr>
+                </pic:pic>
+              </a:graphicData>
+            </a:graphic>
+          </wp:inline>
+        </w:drawing>
+      </w:r>
+    </w:p>
+    <w:p>
+      <w:r>
+        <w:t xml:space="preserve">Figure 10 - </w:t>
+      </w:r>
+      <w:r>
+        <w:rPr>
+          <w:shd w:val="clear" w:color="auto" w:fill="FBFBFB"/>
+        </w:rPr>
+        <w:t xml:space="preserve">Crash data based on keyword/s </w:t>
+      </w:r>
+      <w:r>
+        <w:rPr>
+          <w:shd w:val="clear" w:color="auto" w:fill="FBFBFB"/>
+        </w:rPr>
+        <w:t>mock-up.</w:t>
+      </w:r>
+    </w:p>
+    <w:p>
+      <w:pPr>
+        <w:rPr>
+          <w:b/>
+        </w:rPr>
+      </w:pPr>
+      <w:r>
+        <w:t xml:space="preserve">These charts were chosen as they best reflect the information each chart is trying to convey. </w:t>
+      </w:r>
+      <w:r>
+        <w:br w:type="page"/>
+      </w:r>
+    </w:p>
+    <w:p>
+      <w:pPr>
+        <w:rPr>
+          <w:b/>
+          <w:shd w:val="clear" w:color="auto" w:fill="FBFBFB"/>
+        </w:rPr>
+      </w:pPr>
+      <w:r>
+        <w:rPr>
+          <w:b/>
+        </w:rPr>
+        <w:lastRenderedPageBreak/>
+        <w:t>Visualisation 4 -</w:t>
+      </w:r>
+      <w:r>
+        <w:t xml:space="preserve"> </w:t>
+      </w:r>
+      <w:r>
+        <w:rPr>
+          <w:b/>
+          <w:shd w:val="clear" w:color="auto" w:fill="FBFBFB"/>
+        </w:rPr>
+        <w:t>Alcohols impact on crashes:</w:t>
+      </w:r>
+    </w:p>
+    <w:p>
+      <w:pPr>
+        <w:rPr>
+          <w:b/>
+          <w:shd w:val="clear" w:color="auto" w:fill="FBFBFB"/>
+        </w:rPr>
+      </w:pPr>
+      <w:r>
+        <w:rPr>
+          <w:shd w:val="clear" w:color="auto" w:fill="FBFBFB"/>
+        </w:rPr>
+        <w:t xml:space="preserve">Shown below is a </w:t>
+      </w:r>
+      <w:r>
+        <w:rPr>
+          <w:shd w:val="clear" w:color="auto" w:fill="FBFBFB"/>
+        </w:rPr>
+        <w:t>mock-up</w:t>
+      </w:r>
+      <w:r>
+        <w:rPr>
+          <w:shd w:val="clear" w:color="auto" w:fill="FBFBFB"/>
+        </w:rPr>
+        <w:t xml:space="preserve"> of what the software should look like. The </w:t>
+      </w:r>
+      <w:r>
+        <w:rPr>
+          <w:shd w:val="clear" w:color="auto" w:fill="FBFBFB"/>
+        </w:rPr>
+        <w:t>mock-up</w:t>
+      </w:r>
+      <w:r>
+        <w:rPr>
+          <w:shd w:val="clear" w:color="auto" w:fill="FBFBFB"/>
+        </w:rPr>
+        <w:t xml:space="preserve"> includes the key features:</w:t>
+      </w:r>
+    </w:p>
+    <w:p>
+      <w:pPr>
+        <w:numPr>
+          <w:ilvl w:val="0"/>
+          <w:numId w:val="11"/>
+        </w:numPr>
+        <w:spacing w:after="0"/>
+        <w:rPr>
+          <w:shd w:val="clear" w:color="auto" w:fill="FBFBFB"/>
+        </w:rPr>
+      </w:pPr>
+      <w:r>
+        <w:rPr>
+          <w:shd w:val="clear" w:color="auto" w:fill="FBFBFB"/>
+        </w:rPr>
+        <w:t xml:space="preserve">Pie chart showing number of accidents relating to alcohol vs </w:t>
+      </w:r>
+      <w:r>
+        <w:rPr>
+          <w:shd w:val="clear" w:color="auto" w:fill="FBFBFB"/>
+        </w:rPr>
+        <w:t>non-alcohol</w:t>
+      </w:r>
+      <w:r>
+        <w:rPr>
+          <w:shd w:val="clear" w:color="auto" w:fill="FBFBFB"/>
+        </w:rPr>
+        <w:t xml:space="preserve"> related.</w:t>
+      </w:r>
+    </w:p>
+    <w:p>
+      <w:pPr>
+        <w:numPr>
+          <w:ilvl w:val="0"/>
+          <w:numId w:val="11"/>
+        </w:numPr>
+        <w:spacing w:after="0"/>
+        <w:rPr>
+          <w:shd w:val="clear" w:color="auto" w:fill="FBFBFB"/>
+        </w:rPr>
+      </w:pPr>
+      <w:r>
+        <w:rPr>
+          <w:shd w:val="clear" w:color="auto" w:fill="FBFBFB"/>
+        </w:rPr>
+        <w:t>Bar chart showing crash numbers in each LGA.</w:t>
+      </w:r>
+    </w:p>
+    <w:p>
+      <w:pPr>
+        <w:numPr>
+          <w:ilvl w:val="0"/>
+          <w:numId w:val="11"/>
+        </w:numPr>
+        <w:spacing w:after="0"/>
+        <w:rPr>
+          <w:shd w:val="clear" w:color="auto" w:fill="FBFBFB"/>
+        </w:rPr>
+      </w:pPr>
+      <w:r>
+        <w:rPr>
+          <w:shd w:val="clear" w:color="auto" w:fill="FBFBFB"/>
+        </w:rPr>
+        <w:t xml:space="preserve">Pie chart showing </w:t>
+      </w:r>
+      <w:r>
+        <w:t xml:space="preserve">average number of fatalities in alcohol vs </w:t>
+      </w:r>
+      <w:r>
+        <w:t>non-alcohol</w:t>
+      </w:r>
+      <w:r>
+        <w:t xml:space="preserve"> related crashes.</w:t>
+      </w:r>
+    </w:p>
+    <w:p>
+      <w:pPr>
+        <w:numPr>
+          <w:ilvl w:val="0"/>
+          <w:numId w:val="11"/>
+        </w:numPr>
+        <w:spacing w:after="0"/>
+      </w:pPr>
+      <w:r>
+        <w:t xml:space="preserve">Plot of average number of pedestrians struck in alcohol related incidents vs </w:t>
+      </w:r>
+      <w:r>
+        <w:t>non-alcohol</w:t>
+      </w:r>
+      <w:r>
+        <w:t xml:space="preserve"> related incidents.</w:t>
+      </w:r>
+    </w:p>
+    <w:p>
+      <w:pPr>
+        <w:numPr>
+          <w:ilvl w:val="0"/>
+          <w:numId w:val="11"/>
+        </w:numPr>
+      </w:pPr>
+      <w:r>
+        <w:t xml:space="preserve">Export button. </w:t>
+      </w:r>
+    </w:p>
+    <w:p>
+      <w:pPr>
+        <w:rPr>
+          <w:b/>
+        </w:rPr>
+      </w:pPr>
+      <w:r>
+        <w:rPr>
+          <w:b/>
+          <w:noProof/>
+        </w:rPr>
+        <w:drawing>
+          <wp:inline distT="114300" distB="114300" distL="114300" distR="114300" wp14:anchorId="0152A472" wp14:editId="5A7B6D4C">
+            <wp:extent cx="5731200" cy="4102100"/>
+            <wp:effectExtent l="0" t="0" r="0" b="0"/>
+            <wp:docPr id="8" name="image5.png"/>
+            <wp:cNvGraphicFramePr/>
+            <a:graphic xmlns:a="http://schemas.openxmlformats.org/drawingml/2006/main">
+              <a:graphicData uri="http://schemas.openxmlformats.org/drawingml/2006/picture">
+                <pic:pic xmlns:pic="http://schemas.openxmlformats.org/drawingml/2006/picture">
+                  <pic:nvPicPr>
+                    <pic:cNvPr id="0" name="image5.png"/>
+                    <pic:cNvPicPr preferRelativeResize="0"/>
+                  </pic:nvPicPr>
+                  <pic:blipFill>
                     <a:blip r:embed="rId15"/>
                     <a:srcRect/>
                     <a:stretch>
@@ -6100,45 +7231,26 @@
         </w:rPr>
       </w:pPr>
       <w:r>
-        <w:rPr>
-          <w:shd w:val="clear" w:color="auto" w:fill="FBFBFB"/>
-        </w:rPr>
-        <w:t>Figure 7 - Mockup of Main/Home GUI</w:t>
-      </w:r>
-    </w:p>
-    <w:p>
-      <w:pPr>
-        <w:rPr>
-          <w:shd w:val="clear" w:color="auto" w:fill="FBFBFB"/>
-        </w:rPr>
-      </w:pPr>
-    </w:p>
-    <w:p>
-      <w:pPr>
-        <w:rPr>
-          <w:shd w:val="clear" w:color="auto" w:fill="FBFBFB"/>
-        </w:rPr>
-      </w:pPr>
-      <w:r>
-        <w:rPr>
-          <w:shd w:val="clear" w:color="auto" w:fill="FBFBFB"/>
-        </w:rPr>
-        <w:t>Each user option opens a new GUI window and will show visualisations relating to the option selected. Each option launches the visualisation in a new window so users are able to open multiple visualisations at once if they choose. Below outlines what each option would show in each window.</w:t>
-      </w:r>
-    </w:p>
-    <w:p>
-      <w:pPr>
-        <w:rPr>
-          <w:shd w:val="clear" w:color="auto" w:fill="FBFBFB"/>
-        </w:rPr>
-      </w:pPr>
-    </w:p>
-    <w:p>
-      <w:pPr>
-        <w:rPr>
-          <w:shd w:val="clear" w:color="auto" w:fill="FBFBFB"/>
-        </w:rPr>
-      </w:pPr>
+        <w:t xml:space="preserve">Figure 11 - </w:t>
+      </w:r>
+      <w:r>
+        <w:rPr>
+          <w:shd w:val="clear" w:color="auto" w:fill="FBFBFB"/>
+        </w:rPr>
+        <w:t xml:space="preserve">Alcohol's impact on crashes </w:t>
+      </w:r>
+      <w:r>
+        <w:rPr>
+          <w:shd w:val="clear" w:color="auto" w:fill="FBFBFB"/>
+        </w:rPr>
+        <w:t>mock-up</w:t>
+      </w:r>
+      <w:r>
+        <w:rPr>
+          <w:shd w:val="clear" w:color="auto" w:fill="FBFBFB"/>
+        </w:rPr>
+        <w:t xml:space="preserve">. </w:t>
+      </w:r>
     </w:p>
     <w:p>
       <w:pPr>
@@ -6147,16 +7259,25 @@
         </w:rPr>
       </w:pPr>
       <w:r>
+        <w:t xml:space="preserve">These charts were chosen as they best reflect the information each chart is trying to convey. </w:t>
+      </w:r>
+      <w:r>
         <w:br w:type="page"/>
       </w:r>
     </w:p>
     <w:p>
-      <w:r>
+      <w:pPr>
         <w:rPr>
           <w:b/>
+          <w:shd w:val="clear" w:color="auto" w:fill="FBFBFB"/>
+        </w:rPr>
+      </w:pPr>
+      <w:r>
+        <w:rPr>
+          <w:b/>
         </w:rPr>
         <w:lastRenderedPageBreak/>
-        <w:t>Visualisation 1 -</w:t>
+        <w:t>Visualisation 5 -</w:t>
       </w:r>
       <w:r>
         <w:t xml:space="preserve"> </w:t>
@@ -6164,96 +7285,185 @@
       <w:r>
         <w:rPr>
           <w:b/>
-        </w:rPr>
-        <w:t>Visualise crash data over time window</w:t>
-      </w:r>
-      <w:r>
+          <w:shd w:val="clear" w:color="auto" w:fill="FBFBFB"/>
+        </w:rPr>
+        <w:t>Visualise crashes on public holidays</w:t>
+      </w:r>
+      <w:r>
+        <w:rPr>
+          <w:b/>
+          <w:shd w:val="clear" w:color="auto" w:fill="FBFBFB"/>
+        </w:rPr>
         <w:t>:</w:t>
       </w:r>
     </w:p>
     <w:p>
-      <w:r>
-        <w:rPr>
-          <w:shd w:val="clear" w:color="auto" w:fill="FBFBFB"/>
-        </w:rPr>
-        <w:t>Shown below is a mockup of what the software should look like. The mockup includes the key features:</w:t>
+      <w:pPr>
+        <w:rPr>
+          <w:b/>
+          <w:shd w:val="clear" w:color="auto" w:fill="FBFBFB"/>
+        </w:rPr>
+      </w:pPr>
+      <w:r>
+        <w:rPr>
+          <w:shd w:val="clear" w:color="auto" w:fill="FBFBFB"/>
+        </w:rPr>
+        <w:t xml:space="preserve">Shown below is a </w:t>
+      </w:r>
+      <w:r>
+        <w:rPr>
+          <w:shd w:val="clear" w:color="auto" w:fill="FBFBFB"/>
+        </w:rPr>
+        <w:t>mock-up</w:t>
+      </w:r>
+      <w:r>
+        <w:rPr>
+          <w:shd w:val="clear" w:color="auto" w:fill="FBFBFB"/>
+        </w:rPr>
+        <w:t xml:space="preserve"> of what the software should look like. The </w:t>
+      </w:r>
+      <w:r>
+        <w:rPr>
+          <w:shd w:val="clear" w:color="auto" w:fill="FBFBFB"/>
+        </w:rPr>
+        <w:t>mock-up</w:t>
+      </w:r>
+      <w:r>
+        <w:rPr>
+          <w:shd w:val="clear" w:color="auto" w:fill="FBFBFB"/>
+        </w:rPr>
+        <w:t xml:space="preserve"> includes the key features:</w:t>
       </w:r>
     </w:p>
     <w:p>
       <w:pPr>
         <w:numPr>
           <w:ilvl w:val="0"/>
-          <w:numId w:val="9"/>
+          <w:numId w:val="13"/>
         </w:numPr>
         <w:spacing w:after="0"/>
-      </w:pPr>
-      <w:r>
-        <w:t>Bar chart of the number of accidents on a month by month basis.</w:t>
+        <w:rPr>
+          <w:shd w:val="clear" w:color="auto" w:fill="FBFBFB"/>
+        </w:rPr>
+      </w:pPr>
+      <w:r>
+        <w:rPr>
+          <w:shd w:val="clear" w:color="auto" w:fill="FBFBFB"/>
+        </w:rPr>
+        <w:t xml:space="preserve">Bar chart showing number of accidents on each public </w:t>
+      </w:r>
+      <w:r>
+        <w:rPr>
+          <w:shd w:val="clear" w:color="auto" w:fill="FBFBFB"/>
+        </w:rPr>
+        <w:t>holiday.</w:t>
       </w:r>
     </w:p>
     <w:p>
       <w:pPr>
         <w:numPr>
           <w:ilvl w:val="0"/>
-          <w:numId w:val="9"/>
+          <w:numId w:val="13"/>
         </w:numPr>
         <w:spacing w:after="0"/>
-      </w:pPr>
-      <w:r>
-        <w:t>Bar chart for the most common crash types.</w:t>
+        <w:rPr>
+          <w:shd w:val="clear" w:color="auto" w:fill="FBFBFB"/>
+        </w:rPr>
+      </w:pPr>
+      <w:r>
+        <w:rPr>
+          <w:shd w:val="clear" w:color="auto" w:fill="FBFBFB"/>
+        </w:rPr>
+        <w:t xml:space="preserve">Bar chart showing fatalities on each public </w:t>
+      </w:r>
+      <w:r>
+        <w:rPr>
+          <w:shd w:val="clear" w:color="auto" w:fill="FBFBFB"/>
+        </w:rPr>
+        <w:t>holiday.</w:t>
       </w:r>
     </w:p>
     <w:p>
       <w:pPr>
         <w:numPr>
           <w:ilvl w:val="0"/>
-          <w:numId w:val="9"/>
+          <w:numId w:val="13"/>
         </w:numPr>
         <w:spacing w:after="0"/>
-      </w:pPr>
-      <w:r>
-        <w:t xml:space="preserve">Bar chart showing number of fatalities on day of the week. </w:t>
+        <w:rPr>
+          <w:shd w:val="clear" w:color="auto" w:fill="FBFBFB"/>
+        </w:rPr>
+      </w:pPr>
+      <w:r>
+        <w:rPr>
+          <w:shd w:val="clear" w:color="auto" w:fill="FBFBFB"/>
+        </w:rPr>
+        <w:t>Bar chart showing alcohol related crashes.</w:t>
       </w:r>
     </w:p>
     <w:p>
       <w:pPr>
         <w:numPr>
           <w:ilvl w:val="0"/>
-          <w:numId w:val="9"/>
+          <w:numId w:val="13"/>
         </w:numPr>
         <w:spacing w:after="0"/>
-      </w:pPr>
-      <w:r>
-        <w:t>Pie chart showing most common daylight conditions where crashes occur.</w:t>
+        <w:rPr>
+          <w:shd w:val="clear" w:color="auto" w:fill="FBFBFB"/>
+        </w:rPr>
+      </w:pPr>
+      <w:r>
+        <w:rPr>
+          <w:shd w:val="clear" w:color="auto" w:fill="FBFBFB"/>
+        </w:rPr>
+        <w:t xml:space="preserve">Pie chart showing most common accident types over all public </w:t>
+      </w:r>
+      <w:r>
+        <w:rPr>
+          <w:shd w:val="clear" w:color="auto" w:fill="FBFBFB"/>
+        </w:rPr>
+        <w:t>holidays.</w:t>
       </w:r>
     </w:p>
     <w:p>
       <w:pPr>
         <w:numPr>
           <w:ilvl w:val="0"/>
-          <w:numId w:val="9"/>
-        </w:numPr>
-      </w:pPr>
-      <w:r>
-        <w:t>Export Button.</w:t>
-      </w:r>
-    </w:p>
-    <w:p>
+          <w:numId w:val="13"/>
+        </w:numPr>
+        <w:rPr>
+          <w:shd w:val="clear" w:color="auto" w:fill="FBFBFB"/>
+        </w:rPr>
+      </w:pPr>
+      <w:r>
+        <w:rPr>
+          <w:shd w:val="clear" w:color="auto" w:fill="FBFBFB"/>
+        </w:rPr>
+        <w:t xml:space="preserve">Export button. </w:t>
+      </w:r>
+    </w:p>
+    <w:p>
+      <w:pPr>
+        <w:rPr>
+          <w:shd w:val="clear" w:color="auto" w:fill="FBFBFB"/>
+        </w:rPr>
+      </w:pPr>
       <w:r>
         <w:rPr>
           <w:noProof/>
+          <w:shd w:val="clear" w:color="auto" w:fill="FBFBFB"/>
         </w:rPr>
         <w:drawing>
-          <wp:inline distT="114300" distB="114300" distL="114300" distR="114300" wp14:anchorId="5DEB4F65" wp14:editId="2751AFE8">
+          <wp:inline distT="114300" distB="114300" distL="114300" distR="114300" wp14:anchorId="4C1CEC2E" wp14:editId="0C9D716A">
             <wp:extent cx="5731200" cy="4102100"/>
             <wp:effectExtent l="0" t="0" r="0" b="0"/>
-            <wp:docPr id="11" name="image4.png"/>
+            <wp:docPr id="15" name="image6.png"/>
             <wp:cNvGraphicFramePr/>
             <a:graphic xmlns:a="http://schemas.openxmlformats.org/drawingml/2006/main">
               <a:graphicData uri="http://schemas.openxmlformats.org/drawingml/2006/picture">
                 <pic:pic xmlns:pic="http://schemas.openxmlformats.org/drawingml/2006/picture">
                   <pic:nvPicPr>
-                    <pic:cNvPr id="0" name="image4.png"/>
+                    <pic:cNvPr id="0" name="image6.png"/>
                     <pic:cNvPicPr preferRelativeResize="0"/>
                   </pic:nvPicPr>
                   <pic:blipFill>
@@ -6281,752 +7491,28 @@
       </w:r>
     </w:p>
     <w:p>
-      <w:r>
-        <w:t>Figure 8 - Visualisation 1: Visualise crash data over time mockup</w:t>
-      </w:r>
-    </w:p>
-    <w:p>
-      <w:r>
-        <w:t xml:space="preserve">These charts were chosen as they best reflect the information each chart is trying to convey. </w:t>
-      </w:r>
-    </w:p>
-    <w:p>
-      <w:pPr>
-        <w:rPr>
-          <w:b/>
-        </w:rPr>
-      </w:pPr>
-      <w:r>
-        <w:br w:type="page"/>
-      </w:r>
-    </w:p>
-    <w:p>
-      <w:pPr>
-        <w:rPr>
-          <w:b/>
-          <w:shd w:val="clear" w:color="auto" w:fill="FBFBFB"/>
-        </w:rPr>
-      </w:pPr>
-      <w:r>
-        <w:rPr>
-          <w:b/>
-        </w:rPr>
-        <w:lastRenderedPageBreak/>
-        <w:t xml:space="preserve">Visualisation 2 - </w:t>
-      </w:r>
-      <w:r>
-        <w:rPr>
-          <w:b/>
-          <w:shd w:val="clear" w:color="auto" w:fill="FBFBFB"/>
-        </w:rPr>
-        <w:t>Average number of accidents over the day:</w:t>
-      </w:r>
-    </w:p>
-    <w:p>
-      <w:pPr>
-        <w:rPr>
-          <w:b/>
-          <w:shd w:val="clear" w:color="auto" w:fill="FBFBFB"/>
-        </w:rPr>
-      </w:pPr>
-      <w:r>
-        <w:rPr>
-          <w:shd w:val="clear" w:color="auto" w:fill="FBFBFB"/>
-        </w:rPr>
-        <w:t>Shown below is a mockup of what the software should look like. The mockup includes the key features:</w:t>
-      </w:r>
-    </w:p>
-    <w:p>
-      <w:pPr>
-        <w:numPr>
-          <w:ilvl w:val="0"/>
-          <w:numId w:val="7"/>
-        </w:numPr>
-        <w:spacing w:after="0"/>
-        <w:rPr>
-          <w:shd w:val="clear" w:color="auto" w:fill="FBFBFB"/>
-        </w:rPr>
-      </w:pPr>
-      <w:r>
-        <w:rPr>
-          <w:shd w:val="clear" w:color="auto" w:fill="FBFBFB"/>
-        </w:rPr>
-        <w:t xml:space="preserve">Bar chart showing average number of accidents across each hour of the day. </w:t>
-      </w:r>
-    </w:p>
-    <w:p>
-      <w:pPr>
-        <w:numPr>
-          <w:ilvl w:val="0"/>
-          <w:numId w:val="7"/>
-        </w:numPr>
-        <w:rPr>
-          <w:shd w:val="clear" w:color="auto" w:fill="FBFBFB"/>
-        </w:rPr>
-      </w:pPr>
-      <w:r>
-        <w:rPr>
-          <w:shd w:val="clear" w:color="auto" w:fill="FBFBFB"/>
-        </w:rPr>
-        <w:t>Export button.</w:t>
-      </w:r>
-    </w:p>
-    <w:p>
-      <w:pPr>
-        <w:rPr>
-          <w:shd w:val="clear" w:color="auto" w:fill="FBFBFB"/>
-        </w:rPr>
-      </w:pPr>
-      <w:r>
-        <w:rPr>
-          <w:noProof/>
-          <w:shd w:val="clear" w:color="auto" w:fill="FBFBFB"/>
-        </w:rPr>
-        <w:drawing>
-          <wp:inline distT="114300" distB="114300" distL="114300" distR="114300" wp14:anchorId="03D6256F" wp14:editId="4966D81C">
-            <wp:extent cx="5576888" cy="3992426"/>
-            <wp:effectExtent l="0" t="0" r="0" b="0"/>
-            <wp:docPr id="5" name="image3.png"/>
-            <wp:cNvGraphicFramePr/>
-            <a:graphic xmlns:a="http://schemas.openxmlformats.org/drawingml/2006/main">
-              <a:graphicData uri="http://schemas.openxmlformats.org/drawingml/2006/picture">
-                <pic:pic xmlns:pic="http://schemas.openxmlformats.org/drawingml/2006/picture">
-                  <pic:nvPicPr>
-                    <pic:cNvPr id="0" name="image3.png"/>
-                    <pic:cNvPicPr preferRelativeResize="0"/>
-                  </pic:nvPicPr>
-                  <pic:blipFill>
-                    <a:blip r:embed="rId17"/>
-                    <a:srcRect/>
-                    <a:stretch>
-                      <a:fillRect/>
-                    </a:stretch>
-                  </pic:blipFill>
-                  <pic:spPr>
-                    <a:xfrm>
-                      <a:off x="0" y="0"/>
-                      <a:ext cx="5576888" cy="3992426"/>
-                    </a:xfrm>
-                    <a:prstGeom prst="rect">
-                      <a:avLst/>
-                    </a:prstGeom>
-                    <a:ln/>
-                  </pic:spPr>
-                </pic:pic>
-              </a:graphicData>
-            </a:graphic>
-          </wp:inline>
-        </w:drawing>
-      </w:r>
-    </w:p>
-    <w:p>
-      <w:pPr>
-        <w:rPr>
-          <w:shd w:val="clear" w:color="auto" w:fill="FBFBFB"/>
-        </w:rPr>
-      </w:pPr>
-      <w:r>
-        <w:rPr>
-          <w:shd w:val="clear" w:color="auto" w:fill="FBFBFB"/>
-        </w:rPr>
-        <w:t xml:space="preserve">FIgure 9 - </w:t>
-      </w:r>
-      <w:r>
-        <w:t xml:space="preserve">Visualisation 2: </w:t>
-      </w:r>
-      <w:r>
-        <w:rPr>
-          <w:shd w:val="clear" w:color="auto" w:fill="FBFBFB"/>
-        </w:rPr>
-        <w:t>Average number of accidents over the day mockup.</w:t>
-      </w:r>
-    </w:p>
-    <w:p>
-      <w:pPr>
-        <w:rPr>
-          <w:b/>
-        </w:rPr>
-      </w:pPr>
-      <w:r>
-        <w:t xml:space="preserve">A bar chart was chosen as this best reflects the data the visualisation needs to convey. </w:t>
-      </w:r>
-      <w:r>
-        <w:br w:type="page"/>
-      </w:r>
-    </w:p>
-    <w:p>
-      <w:pPr>
-        <w:rPr>
-          <w:b/>
-          <w:shd w:val="clear" w:color="auto" w:fill="FBFBFB"/>
-        </w:rPr>
-      </w:pPr>
-      <w:r>
-        <w:rPr>
-          <w:b/>
-        </w:rPr>
-        <w:lastRenderedPageBreak/>
-        <w:t>Visualisation 3 -</w:t>
-      </w:r>
-      <w:r>
-        <w:t xml:space="preserve"> </w:t>
-      </w:r>
-      <w:r>
-        <w:rPr>
-          <w:b/>
-          <w:shd w:val="clear" w:color="auto" w:fill="FBFBFB"/>
-        </w:rPr>
-        <w:t xml:space="preserve">Crash data based on keyword/s: </w:t>
-      </w:r>
-    </w:p>
-    <w:p>
-      <w:pPr>
-        <w:rPr>
-          <w:shd w:val="clear" w:color="auto" w:fill="FBFBFB"/>
-        </w:rPr>
-      </w:pPr>
-      <w:r>
-        <w:rPr>
-          <w:shd w:val="clear" w:color="auto" w:fill="FBFBFB"/>
-        </w:rPr>
-        <w:t>Shown below is a mockup of what the software should look like. The mockup includes the key features:</w:t>
-      </w:r>
-    </w:p>
-    <w:p>
-      <w:pPr>
-        <w:numPr>
-          <w:ilvl w:val="0"/>
-          <w:numId w:val="16"/>
-        </w:numPr>
-        <w:spacing w:after="0"/>
-        <w:rPr>
-          <w:shd w:val="clear" w:color="auto" w:fill="FBFBFB"/>
-        </w:rPr>
-      </w:pPr>
-      <w:r>
-        <w:rPr>
-          <w:shd w:val="clear" w:color="auto" w:fill="FBFBFB"/>
-        </w:rPr>
-        <w:t>Bar chart with number of crashes across months relating to keyword/s</w:t>
-      </w:r>
-    </w:p>
-    <w:p>
-      <w:pPr>
-        <w:numPr>
-          <w:ilvl w:val="0"/>
-          <w:numId w:val="16"/>
-        </w:numPr>
-        <w:spacing w:after="0"/>
-        <w:rPr>
-          <w:shd w:val="clear" w:color="auto" w:fill="FBFBFB"/>
-        </w:rPr>
-      </w:pPr>
-      <w:r>
-        <w:rPr>
-          <w:shd w:val="clear" w:color="auto" w:fill="FBFBFB"/>
-        </w:rPr>
-        <w:t xml:space="preserve">Bar chart showing number of  crashes occurring in speed zones. </w:t>
-      </w:r>
-    </w:p>
-    <w:p>
-      <w:pPr>
-        <w:numPr>
-          <w:ilvl w:val="0"/>
-          <w:numId w:val="16"/>
-        </w:numPr>
-        <w:spacing w:after="0"/>
-        <w:rPr>
-          <w:shd w:val="clear" w:color="auto" w:fill="FBFBFB"/>
-        </w:rPr>
-      </w:pPr>
-      <w:r>
-        <w:rPr>
-          <w:shd w:val="clear" w:color="auto" w:fill="FBFBFB"/>
-        </w:rPr>
-        <w:t xml:space="preserve">Bar chart showing number of fatalities and injuries. </w:t>
-      </w:r>
-    </w:p>
-    <w:p>
-      <w:pPr>
-        <w:numPr>
-          <w:ilvl w:val="0"/>
-          <w:numId w:val="16"/>
-        </w:numPr>
-        <w:spacing w:after="0"/>
-        <w:rPr>
-          <w:shd w:val="clear" w:color="auto" w:fill="FBFBFB"/>
-        </w:rPr>
-      </w:pPr>
-      <w:r>
-        <w:rPr>
-          <w:shd w:val="clear" w:color="auto" w:fill="FBFBFB"/>
-        </w:rPr>
-        <w:t>Pie chart showing n</w:t>
-      </w:r>
-      <w:r>
-        <w:t>umber of alcohol to non alcohol related crashes.</w:t>
-      </w:r>
-    </w:p>
-    <w:p>
-      <w:pPr>
-        <w:numPr>
-          <w:ilvl w:val="0"/>
-          <w:numId w:val="16"/>
-        </w:numPr>
-      </w:pPr>
-      <w:r>
-        <w:t>Export button.</w:t>
-      </w:r>
-    </w:p>
-    <w:p>
-      <w:r>
-        <w:rPr>
-          <w:noProof/>
-        </w:rPr>
-        <w:drawing>
-          <wp:inline distT="114300" distB="114300" distL="114300" distR="114300" wp14:anchorId="097D7A46" wp14:editId="2DC88993">
-            <wp:extent cx="5700713" cy="4086655"/>
-            <wp:effectExtent l="0" t="0" r="0" b="0"/>
-            <wp:docPr id="14" name="image2.png"/>
-            <wp:cNvGraphicFramePr/>
-            <a:graphic xmlns:a="http://schemas.openxmlformats.org/drawingml/2006/main">
-              <a:graphicData uri="http://schemas.openxmlformats.org/drawingml/2006/picture">
-                <pic:pic xmlns:pic="http://schemas.openxmlformats.org/drawingml/2006/picture">
-                  <pic:nvPicPr>
-                    <pic:cNvPr id="0" name="image2.png"/>
-                    <pic:cNvPicPr preferRelativeResize="0"/>
-                  </pic:nvPicPr>
-                  <pic:blipFill>
-                    <a:blip r:embed="rId18"/>
-                    <a:srcRect/>
-                    <a:stretch>
-                      <a:fillRect/>
-                    </a:stretch>
-                  </pic:blipFill>
-                  <pic:spPr>
-                    <a:xfrm>
-                      <a:off x="0" y="0"/>
-                      <a:ext cx="5700713" cy="4086655"/>
-                    </a:xfrm>
-                    <a:prstGeom prst="rect">
-                      <a:avLst/>
-                    </a:prstGeom>
-                    <a:ln/>
-                  </pic:spPr>
-                </pic:pic>
-              </a:graphicData>
-            </a:graphic>
-          </wp:inline>
-        </w:drawing>
-      </w:r>
-    </w:p>
-    <w:p>
-      <w:r>
-        <w:t xml:space="preserve">Figure 10 - </w:t>
-      </w:r>
-      <w:r>
-        <w:rPr>
-          <w:shd w:val="clear" w:color="auto" w:fill="FBFBFB"/>
-        </w:rPr>
-        <w:t>Crash data based on keyword/s mockup</w:t>
-      </w:r>
-    </w:p>
-    <w:p>
-      <w:pPr>
-        <w:rPr>
-          <w:b/>
-        </w:rPr>
-      </w:pPr>
-      <w:r>
-        <w:t xml:space="preserve">These charts were chosen as they best reflect the information each chart is trying to convey. </w:t>
-      </w:r>
-      <w:r>
-        <w:br w:type="page"/>
-      </w:r>
-    </w:p>
-    <w:p>
-      <w:pPr>
-        <w:rPr>
-          <w:b/>
-          <w:shd w:val="clear" w:color="auto" w:fill="FBFBFB"/>
-        </w:rPr>
-      </w:pPr>
-      <w:r>
-        <w:rPr>
-          <w:b/>
-        </w:rPr>
-        <w:lastRenderedPageBreak/>
-        <w:t>Visualisation 4 -</w:t>
-      </w:r>
-      <w:r>
-        <w:t xml:space="preserve"> </w:t>
-      </w:r>
-      <w:r>
-        <w:rPr>
-          <w:b/>
-          <w:shd w:val="clear" w:color="auto" w:fill="FBFBFB"/>
-        </w:rPr>
-        <w:t>Alcohols impact on crashes:</w:t>
-      </w:r>
-    </w:p>
-    <w:p>
-      <w:pPr>
-        <w:rPr>
-          <w:b/>
-          <w:shd w:val="clear" w:color="auto" w:fill="FBFBFB"/>
-        </w:rPr>
-      </w:pPr>
-      <w:r>
-        <w:rPr>
-          <w:shd w:val="clear" w:color="auto" w:fill="FBFBFB"/>
-        </w:rPr>
-        <w:t>Shown below is a mockup of what the software should look like. The mockup includes the key features:</w:t>
-      </w:r>
-    </w:p>
-    <w:p>
-      <w:pPr>
-        <w:numPr>
-          <w:ilvl w:val="0"/>
-          <w:numId w:val="11"/>
-        </w:numPr>
-        <w:spacing w:after="0"/>
-        <w:rPr>
-          <w:shd w:val="clear" w:color="auto" w:fill="FBFBFB"/>
-        </w:rPr>
-      </w:pPr>
-      <w:r>
-        <w:rPr>
-          <w:shd w:val="clear" w:color="auto" w:fill="FBFBFB"/>
-        </w:rPr>
-        <w:t>Pie chart showing number of accidents relating to alcohol vs non alcohol related.</w:t>
-      </w:r>
-    </w:p>
-    <w:p>
-      <w:pPr>
-        <w:numPr>
-          <w:ilvl w:val="0"/>
-          <w:numId w:val="11"/>
-        </w:numPr>
-        <w:spacing w:after="0"/>
-        <w:rPr>
-          <w:shd w:val="clear" w:color="auto" w:fill="FBFBFB"/>
-        </w:rPr>
-      </w:pPr>
-      <w:r>
-        <w:rPr>
-          <w:shd w:val="clear" w:color="auto" w:fill="FBFBFB"/>
-        </w:rPr>
-        <w:t>Bar chart showing crash numbers in each LGA.</w:t>
-      </w:r>
-    </w:p>
-    <w:p>
-      <w:pPr>
-        <w:numPr>
-          <w:ilvl w:val="0"/>
-          <w:numId w:val="11"/>
-        </w:numPr>
-        <w:spacing w:after="0"/>
-        <w:rPr>
-          <w:shd w:val="clear" w:color="auto" w:fill="FBFBFB"/>
-        </w:rPr>
-      </w:pPr>
-      <w:r>
-        <w:rPr>
-          <w:shd w:val="clear" w:color="auto" w:fill="FBFBFB"/>
-        </w:rPr>
-        <w:t xml:space="preserve">Pie chart showing </w:t>
-      </w:r>
-      <w:r>
-        <w:t>average number of fatalities in alcohol vs non alcohol related crashes.</w:t>
-      </w:r>
-    </w:p>
-    <w:p>
-      <w:pPr>
-        <w:numPr>
-          <w:ilvl w:val="0"/>
-          <w:numId w:val="11"/>
-        </w:numPr>
-        <w:spacing w:after="0"/>
-      </w:pPr>
-      <w:r>
-        <w:t>Plot of average number of pedestrians struck in alcohol related incidents vs non alcohol related incidents.</w:t>
-      </w:r>
-    </w:p>
-    <w:p>
-      <w:pPr>
-        <w:numPr>
-          <w:ilvl w:val="0"/>
-          <w:numId w:val="11"/>
-        </w:numPr>
-      </w:pPr>
-      <w:r>
-        <w:t xml:space="preserve">Export button. </w:t>
-      </w:r>
-    </w:p>
-    <w:p>
-      <w:pPr>
-        <w:rPr>
-          <w:b/>
-        </w:rPr>
-      </w:pPr>
-      <w:r>
-        <w:rPr>
-          <w:b/>
-          <w:noProof/>
-        </w:rPr>
-        <w:drawing>
-          <wp:inline distT="114300" distB="114300" distL="114300" distR="114300" wp14:anchorId="0152A472" wp14:editId="5A7B6D4C">
-            <wp:extent cx="5731200" cy="4102100"/>
-            <wp:effectExtent l="0" t="0" r="0" b="0"/>
-            <wp:docPr id="8" name="image5.png"/>
-            <wp:cNvGraphicFramePr/>
-            <a:graphic xmlns:a="http://schemas.openxmlformats.org/drawingml/2006/main">
-              <a:graphicData uri="http://schemas.openxmlformats.org/drawingml/2006/picture">
-                <pic:pic xmlns:pic="http://schemas.openxmlformats.org/drawingml/2006/picture">
-                  <pic:nvPicPr>
-                    <pic:cNvPr id="0" name="image5.png"/>
-                    <pic:cNvPicPr preferRelativeResize="0"/>
-                  </pic:nvPicPr>
-                  <pic:blipFill>
-                    <a:blip r:embed="rId19"/>
-                    <a:srcRect/>
-                    <a:stretch>
-                      <a:fillRect/>
-                    </a:stretch>
-                  </pic:blipFill>
-                  <pic:spPr>
-                    <a:xfrm>
-                      <a:off x="0" y="0"/>
-                      <a:ext cx="5731200" cy="4102100"/>
-                    </a:xfrm>
-                    <a:prstGeom prst="rect">
-                      <a:avLst/>
-                    </a:prstGeom>
-                    <a:ln/>
-                  </pic:spPr>
-                </pic:pic>
-              </a:graphicData>
-            </a:graphic>
-          </wp:inline>
-        </w:drawing>
-      </w:r>
-    </w:p>
-    <w:p>
-      <w:pPr>
-        <w:rPr>
-          <w:shd w:val="clear" w:color="auto" w:fill="FBFBFB"/>
-        </w:rPr>
-      </w:pPr>
-      <w:r>
-        <w:t xml:space="preserve">Figure 11 - </w:t>
-      </w:r>
-      <w:r>
-        <w:rPr>
-          <w:shd w:val="clear" w:color="auto" w:fill="FBFBFB"/>
-        </w:rPr>
-        <w:t xml:space="preserve">Alcohol's impact on crashes mockup. </w:t>
-      </w:r>
-    </w:p>
-    <w:p>
-      <w:pPr>
-        <w:rPr>
-          <w:b/>
-        </w:rPr>
-      </w:pPr>
-      <w:r>
-        <w:t xml:space="preserve">These charts were chosen as they best reflect the information each chart is trying to convey. </w:t>
-      </w:r>
-      <w:r>
-        <w:br w:type="page"/>
-      </w:r>
-    </w:p>
-    <w:p>
-      <w:pPr>
-        <w:rPr>
-          <w:b/>
-          <w:shd w:val="clear" w:color="auto" w:fill="FBFBFB"/>
-        </w:rPr>
-      </w:pPr>
-      <w:r>
-        <w:rPr>
-          <w:b/>
-        </w:rPr>
-        <w:lastRenderedPageBreak/>
-        <w:t>Visualisation 5 -</w:t>
-      </w:r>
-      <w:r>
-        <w:t xml:space="preserve"> </w:t>
-      </w:r>
-      <w:r>
-        <w:rPr>
-          <w:b/>
-          <w:shd w:val="clear" w:color="auto" w:fill="FBFBFB"/>
-        </w:rPr>
-        <w:t>Visualise crashes on public holidays</w:t>
-      </w:r>
-    </w:p>
-    <w:p>
-      <w:pPr>
-        <w:rPr>
-          <w:b/>
-          <w:shd w:val="clear" w:color="auto" w:fill="FBFBFB"/>
-        </w:rPr>
-      </w:pPr>
-      <w:r>
-        <w:rPr>
-          <w:shd w:val="clear" w:color="auto" w:fill="FBFBFB"/>
-        </w:rPr>
-        <w:t>Shown below is a mockup of what the software should look like. The mockup includes the key features:</w:t>
-      </w:r>
-    </w:p>
-    <w:p>
-      <w:pPr>
-        <w:numPr>
-          <w:ilvl w:val="0"/>
-          <w:numId w:val="13"/>
-        </w:numPr>
-        <w:spacing w:after="0"/>
-        <w:rPr>
-          <w:shd w:val="clear" w:color="auto" w:fill="FBFBFB"/>
-        </w:rPr>
-      </w:pPr>
-      <w:r>
-        <w:rPr>
-          <w:shd w:val="clear" w:color="auto" w:fill="FBFBFB"/>
-        </w:rPr>
-        <w:t>Bar chart showing number of accidents on each public holiday</w:t>
-      </w:r>
-    </w:p>
-    <w:p>
-      <w:pPr>
-        <w:numPr>
-          <w:ilvl w:val="0"/>
-          <w:numId w:val="13"/>
-        </w:numPr>
-        <w:spacing w:after="0"/>
-        <w:rPr>
-          <w:shd w:val="clear" w:color="auto" w:fill="FBFBFB"/>
-        </w:rPr>
-      </w:pPr>
-      <w:r>
-        <w:rPr>
-          <w:shd w:val="clear" w:color="auto" w:fill="FBFBFB"/>
-        </w:rPr>
-        <w:t>Bar chart showing fatalities on each public holiday</w:t>
-      </w:r>
-    </w:p>
-    <w:p>
-      <w:pPr>
-        <w:numPr>
-          <w:ilvl w:val="0"/>
-          <w:numId w:val="13"/>
-        </w:numPr>
-        <w:spacing w:after="0"/>
-        <w:rPr>
-          <w:shd w:val="clear" w:color="auto" w:fill="FBFBFB"/>
-        </w:rPr>
-      </w:pPr>
-      <w:r>
-        <w:rPr>
-          <w:shd w:val="clear" w:color="auto" w:fill="FBFBFB"/>
-        </w:rPr>
-        <w:t>Bar chart showing alcohol related crashes.</w:t>
-      </w:r>
-    </w:p>
-    <w:p>
-      <w:pPr>
-        <w:numPr>
-          <w:ilvl w:val="0"/>
-          <w:numId w:val="13"/>
-        </w:numPr>
-        <w:spacing w:after="0"/>
-        <w:rPr>
-          <w:shd w:val="clear" w:color="auto" w:fill="FBFBFB"/>
-        </w:rPr>
-      </w:pPr>
-      <w:r>
-        <w:rPr>
-          <w:shd w:val="clear" w:color="auto" w:fill="FBFBFB"/>
-        </w:rPr>
-        <w:t>Pie chart showing most common accident types over all public holidays</w:t>
-      </w:r>
-    </w:p>
-    <w:p>
-      <w:pPr>
-        <w:numPr>
-          <w:ilvl w:val="0"/>
-          <w:numId w:val="13"/>
-        </w:numPr>
-        <w:rPr>
-          <w:shd w:val="clear" w:color="auto" w:fill="FBFBFB"/>
-        </w:rPr>
-      </w:pPr>
-      <w:r>
-        <w:rPr>
-          <w:shd w:val="clear" w:color="auto" w:fill="FBFBFB"/>
-        </w:rPr>
-        <w:t xml:space="preserve">Export button. </w:t>
-      </w:r>
-    </w:p>
-    <w:p>
-      <w:pPr>
-        <w:rPr>
-          <w:shd w:val="clear" w:color="auto" w:fill="FBFBFB"/>
-        </w:rPr>
-      </w:pPr>
-      <w:r>
-        <w:rPr>
-          <w:noProof/>
-          <w:shd w:val="clear" w:color="auto" w:fill="FBFBFB"/>
-        </w:rPr>
-        <w:drawing>
-          <wp:inline distT="114300" distB="114300" distL="114300" distR="114300" wp14:anchorId="4C1CEC2E" wp14:editId="0C9D716A">
-            <wp:extent cx="5731200" cy="4102100"/>
-            <wp:effectExtent l="0" t="0" r="0" b="0"/>
-            <wp:docPr id="15" name="image6.png"/>
-            <wp:cNvGraphicFramePr/>
-            <a:graphic xmlns:a="http://schemas.openxmlformats.org/drawingml/2006/main">
-              <a:graphicData uri="http://schemas.openxmlformats.org/drawingml/2006/picture">
-                <pic:pic xmlns:pic="http://schemas.openxmlformats.org/drawingml/2006/picture">
-                  <pic:nvPicPr>
-                    <pic:cNvPr id="0" name="image6.png"/>
-                    <pic:cNvPicPr preferRelativeResize="0"/>
-                  </pic:nvPicPr>
-                  <pic:blipFill>
-                    <a:blip r:embed="rId20"/>
-                    <a:srcRect/>
-                    <a:stretch>
-                      <a:fillRect/>
-                    </a:stretch>
-                  </pic:blipFill>
-                  <pic:spPr>
-                    <a:xfrm>
-                      <a:off x="0" y="0"/>
-                      <a:ext cx="5731200" cy="4102100"/>
-                    </a:xfrm>
-                    <a:prstGeom prst="rect">
-                      <a:avLst/>
-                    </a:prstGeom>
-                    <a:ln/>
-                  </pic:spPr>
-                </pic:pic>
-              </a:graphicData>
-            </a:graphic>
-          </wp:inline>
-        </w:drawing>
-      </w:r>
-    </w:p>
-    <w:p>
-      <w:pPr>
-        <w:rPr>
-          <w:shd w:val="clear" w:color="auto" w:fill="FBFBFB"/>
-        </w:rPr>
-      </w:pPr>
-      <w:r>
-        <w:rPr>
-          <w:shd w:val="clear" w:color="auto" w:fill="FBFBFB"/>
-        </w:rPr>
-        <w:t>Figure 12 - Visualise crashes on public holidays mockup.</w:t>
+      <w:pPr>
+        <w:rPr>
+          <w:shd w:val="clear" w:color="auto" w:fill="FBFBFB"/>
+        </w:rPr>
+      </w:pPr>
+      <w:r>
+        <w:rPr>
+          <w:shd w:val="clear" w:color="auto" w:fill="FBFBFB"/>
+        </w:rPr>
+        <w:t xml:space="preserve">Figure 12 - Visualise crashes on public holidays </w:t>
+      </w:r>
+      <w:r>
+        <w:rPr>
+          <w:shd w:val="clear" w:color="auto" w:fill="FBFBFB"/>
+        </w:rPr>
+        <w:t>mock-up</w:t>
+      </w:r>
+      <w:r>
+        <w:rPr>
+          <w:shd w:val="clear" w:color="auto" w:fill="FBFBFB"/>
+        </w:rPr>
+        <w:t>.</w:t>
       </w:r>
     </w:p>
     <w:p>

</xml_diff>